<commit_message>
Added title to document and ownership of milestones
</commit_message>
<xml_diff>
--- a/Project_Specs.docx
+++ b/Project_Specs.docx
@@ -1,10 +1,10 @@
 
 <file path=word/document.xml><?xml version="1.0" encoding="utf-8"?>
-<w:document xmlns:o="urn:schemas-microsoft-com:office:office" xmlns:r="http://schemas.openxmlformats.org/officeDocument/2006/relationships" xmlns:v="urn:schemas-microsoft-com:vml" xmlns:w="http://schemas.openxmlformats.org/wordprocessingml/2006/main" xmlns:w10="urn:schemas-microsoft-com:office:word" xmlns:wp="http://schemas.openxmlformats.org/drawingml/2006/wordprocessingDrawing">
+<w:document xmlns:ve="http://schemas.openxmlformats.org/markup-compatibility/2006" xmlns:o="urn:schemas-microsoft-com:office:office" xmlns:r="http://schemas.openxmlformats.org/officeDocument/2006/relationships" xmlns:m="http://schemas.openxmlformats.org/officeDocument/2006/math" xmlns:v="urn:schemas-microsoft-com:vml" xmlns:wp="http://schemas.openxmlformats.org/drawingml/2006/wordprocessingDrawing" xmlns:w10="urn:schemas-microsoft-com:office:word" xmlns:w="http://schemas.openxmlformats.org/wordprocessingml/2006/main" xmlns:wne="http://schemas.microsoft.com/office/word/2006/wordml">
   <w:body>
     <w:p>
       <w:pPr>
-        <w:pStyle w:val="Normal"/>
+        <w:jc w:val="center"/>
         <w:rPr>
           <w:rFonts w:eastAsia="Times New Roman"/>
           <w:b/>
@@ -15,27 +15,91 @@
           <w:rFonts w:eastAsia="Times New Roman"/>
           <w:b/>
         </w:rPr>
+        <w:t>Agile Dinosaur Team Project Plan</w:t>
+      </w:r>
+    </w:p>
+    <w:p>
+      <w:pPr>
+        <w:rPr>
+          <w:rFonts w:eastAsia="Times New Roman"/>
+          <w:b/>
+        </w:rPr>
+      </w:pPr>
+    </w:p>
+    <w:p>
+      <w:pPr>
+        <w:rPr>
+          <w:rFonts w:eastAsia="Times New Roman"/>
+          <w:b/>
+        </w:rPr>
+      </w:pPr>
+      <w:r>
+        <w:rPr>
+          <w:rFonts w:eastAsia="Times New Roman"/>
+          <w:b/>
+        </w:rPr>
         <w:t>Project Description and Objectives</w:t>
       </w:r>
     </w:p>
     <w:p>
       <w:pPr>
-        <w:pStyle w:val="Normal"/>
         <w:rPr>
           <w:rFonts w:eastAsia="Times New Roman"/>
           <w:b/>
         </w:rPr>
       </w:pPr>
-      <w:r>
+    </w:p>
+    <w:p>
+      <w:pPr>
+        <w:rPr>
+          <w:rFonts w:eastAsia="Times New Roman"/>
+        </w:rPr>
+      </w:pPr>
+      <w:r>
+        <w:rPr>
+          <w:rFonts w:eastAsia="Times New Roman"/>
+        </w:rPr>
+        <w:tab/>
+        <w:t xml:space="preserve">Our project will be an educational quizzing game focused on teaching people about a variety dinosaurs. This will be accomplished using quiz questions in the form of multiple choice, true/false, fill in the blank, and </w:t>
+      </w:r>
+      <w:r>
+        <w:rPr>
+          <w:rFonts w:eastAsia="Times New Roman"/>
+        </w:rPr>
+        <w:t>picture association. Quizzes will be broken into 10 questions each and the best score out of 10 will be shown next to each quiz on the main menu page.</w:t>
+      </w:r>
+    </w:p>
+    <w:p>
+      <w:pPr>
+        <w:rPr>
+          <w:rFonts w:eastAsia="Times New Roman"/>
+        </w:rPr>
+      </w:pPr>
+    </w:p>
+    <w:p>
+      <w:pPr>
         <w:rPr>
           <w:rFonts w:eastAsia="Times New Roman"/>
           <w:b/>
         </w:rPr>
-      </w:r>
-    </w:p>
-    <w:p>
-      <w:pPr>
-        <w:pStyle w:val="Normal"/>
+      </w:pPr>
+      <w:r>
+        <w:rPr>
+          <w:rFonts w:eastAsia="Times New Roman"/>
+          <w:b/>
+        </w:rPr>
+        <w:t>Project Management</w:t>
+      </w:r>
+    </w:p>
+    <w:p>
+      <w:pPr>
+        <w:rPr>
+          <w:rFonts w:eastAsia="Times New Roman"/>
+        </w:rPr>
+      </w:pPr>
+    </w:p>
+    <w:p>
+      <w:pPr>
         <w:rPr>
           <w:rFonts w:eastAsia="Times New Roman"/>
         </w:rPr>
@@ -45,25 +109,166 @@
           <w:rFonts w:eastAsia="Times New Roman"/>
         </w:rPr>
         <w:tab/>
-        <w:t>Our project will be an educational quizzing game focused on teaching people about a variety dinosaurs. This will be accomplished using quiz questions in the form of multiple choice, true/false, fill in the blank, and picture association. Quizzes will be broken into 10 questions each and the best score out of 10 will be shown next to each quiz on the main menu page.</w:t>
-      </w:r>
-    </w:p>
-    <w:p>
-      <w:pPr>
-        <w:pStyle w:val="Normal"/>
-        <w:rPr>
-          <w:rFonts w:eastAsia="Times New Roman"/>
-        </w:rPr>
-      </w:pPr>
-      <w:r>
-        <w:rPr>
-          <w:rFonts w:eastAsia="Times New Roman"/>
-        </w:rPr>
-      </w:r>
-    </w:p>
-    <w:p>
-      <w:pPr>
-        <w:pStyle w:val="Normal"/>
+        <w:t xml:space="preserve">We will be using an Agile Methodology to manage our project. This means we will be </w:t>
+      </w:r>
+      <w:r>
+        <w:rPr>
+          <w:rFonts w:eastAsia="Times New Roman"/>
+        </w:rPr>
+        <w:t>willing to work on the fly and adapt as necessary. If new ideas pop up later in the cycle or plans change, we will embrace it. Early delivery is something we will strive for.</w:t>
+      </w:r>
+    </w:p>
+    <w:p>
+      <w:pPr>
+        <w:rPr>
+          <w:rFonts w:eastAsia="Times New Roman"/>
+        </w:rPr>
+      </w:pPr>
+      <w:r>
+        <w:rPr>
+          <w:rFonts w:eastAsia="Times New Roman"/>
+        </w:rPr>
+        <w:tab/>
+      </w:r>
+    </w:p>
+    <w:p>
+      <w:pPr>
+        <w:rPr>
+          <w:rFonts w:eastAsia="Times New Roman"/>
+        </w:rPr>
+      </w:pPr>
+      <w:r>
+        <w:rPr>
+          <w:rFonts w:eastAsia="Times New Roman"/>
+        </w:rPr>
+        <w:tab/>
+        <w:t>Microsoft Excel will be utilized to track and document our weekly progress and</w:t>
+      </w:r>
+      <w:r>
+        <w:rPr>
+          <w:rFonts w:eastAsia="Times New Roman"/>
+        </w:rPr>
+        <w:t xml:space="preserve"> we will use UML tools and diagrams for Analysis and Design. This will help us to mark what has been completed and what steps need to be taken next. </w:t>
+      </w:r>
+    </w:p>
+    <w:p>
+      <w:pPr>
+        <w:rPr>
+          <w:rFonts w:eastAsia="Times New Roman"/>
+        </w:rPr>
+      </w:pPr>
+      <w:r>
+        <w:rPr>
+          <w:rFonts w:eastAsia="Times New Roman"/>
+        </w:rPr>
+        <w:tab/>
+      </w:r>
+    </w:p>
+    <w:p>
+      <w:pPr>
+        <w:rPr>
+          <w:rFonts w:eastAsia="Times New Roman"/>
+        </w:rPr>
+      </w:pPr>
+      <w:r>
+        <w:rPr>
+          <w:rFonts w:eastAsia="Times New Roman"/>
+        </w:rPr>
+        <w:tab/>
+        <w:t xml:space="preserve">To communicate within our group we have chosen to use a variety of platforms. These include </w:t>
+      </w:r>
+      <w:proofErr w:type="spellStart"/>
+      <w:r>
+        <w:rPr>
+          <w:rFonts w:eastAsia="Times New Roman"/>
+        </w:rPr>
+        <w:t>gmail</w:t>
+      </w:r>
+      <w:proofErr w:type="spellEnd"/>
+      <w:r>
+        <w:rPr>
+          <w:rFonts w:eastAsia="Times New Roman"/>
+        </w:rPr>
+        <w:t xml:space="preserve">, </w:t>
+      </w:r>
+      <w:proofErr w:type="spellStart"/>
+      <w:r>
+        <w:rPr>
+          <w:rFonts w:eastAsia="Times New Roman"/>
+        </w:rPr>
+        <w:t>wigg</w:t>
+      </w:r>
+      <w:r>
+        <w:rPr>
+          <w:rFonts w:eastAsia="Times New Roman"/>
+        </w:rPr>
+        <w:t>io</w:t>
+      </w:r>
+      <w:proofErr w:type="spellEnd"/>
+      <w:r>
+        <w:rPr>
+          <w:rFonts w:eastAsia="Times New Roman"/>
+        </w:rPr>
+        <w:t xml:space="preserve">, </w:t>
+      </w:r>
+      <w:proofErr w:type="spellStart"/>
+      <w:r>
+        <w:rPr>
+          <w:rFonts w:eastAsia="Times New Roman"/>
+        </w:rPr>
+        <w:t>github</w:t>
+      </w:r>
+      <w:proofErr w:type="spellEnd"/>
+      <w:r>
+        <w:rPr>
+          <w:rFonts w:eastAsia="Times New Roman"/>
+        </w:rPr>
+        <w:t xml:space="preserve">, and </w:t>
+      </w:r>
+      <w:proofErr w:type="spellStart"/>
+      <w:r>
+        <w:rPr>
+          <w:rFonts w:eastAsia="Times New Roman"/>
+        </w:rPr>
+        <w:t>tinychat</w:t>
+      </w:r>
+      <w:proofErr w:type="spellEnd"/>
+      <w:r>
+        <w:rPr>
+          <w:rFonts w:eastAsia="Times New Roman"/>
+        </w:rPr>
+        <w:t xml:space="preserve">. Our group has set a mandatory weekly meeting, via </w:t>
+      </w:r>
+      <w:proofErr w:type="spellStart"/>
+      <w:r>
+        <w:rPr>
+          <w:rFonts w:eastAsia="Times New Roman"/>
+        </w:rPr>
+        <w:t>tinychat</w:t>
+      </w:r>
+      <w:proofErr w:type="spellEnd"/>
+      <w:r>
+        <w:rPr>
+          <w:rFonts w:eastAsia="Times New Roman"/>
+        </w:rPr>
+        <w:t>, for Tuesdays at 7:15 PM EST. This will allow us to communicate all at once and address any issues or concerns and plan out what work is to be done by the end of the week.</w:t>
+      </w:r>
+      <w:r>
+        <w:rPr>
+          <w:rFonts w:eastAsia="Times New Roman"/>
+        </w:rPr>
+        <w:t xml:space="preserve"> We will use our other communication platforms to keep in touch throughout the week.</w:t>
+      </w:r>
+    </w:p>
+    <w:p>
+      <w:pPr>
+        <w:rPr>
+          <w:rFonts w:eastAsia="Times New Roman"/>
+        </w:rPr>
+      </w:pPr>
+    </w:p>
+    <w:p>
+      <w:pPr>
         <w:rPr>
           <w:rFonts w:eastAsia="Times New Roman"/>
           <w:b/>
@@ -74,25 +279,12 @@
           <w:rFonts w:eastAsia="Times New Roman"/>
           <w:b/>
         </w:rPr>
-        <w:t>Project Management</w:t>
-      </w:r>
-    </w:p>
-    <w:p>
-      <w:pPr>
-        <w:pStyle w:val="Normal"/>
-        <w:rPr>
-          <w:rFonts w:eastAsia="Times New Roman"/>
-        </w:rPr>
-      </w:pPr>
-      <w:r>
-        <w:rPr>
-          <w:rFonts w:eastAsia="Times New Roman"/>
-        </w:rPr>
-      </w:r>
-    </w:p>
-    <w:p>
-      <w:pPr>
-        <w:pStyle w:val="Normal"/>
+        <w:t>Team Roles</w:t>
+      </w:r>
+    </w:p>
+    <w:p/>
+    <w:p>
+      <w:pPr>
         <w:rPr>
           <w:rFonts w:eastAsia="Times New Roman"/>
         </w:rPr>
@@ -102,123 +294,53 @@
           <w:rFonts w:eastAsia="Times New Roman"/>
         </w:rPr>
         <w:tab/>
-        <w:t>We will be using an Agile Methodology to manage our project. This means we will be willing to work on the fly and adapt as necessary. If new ideas pop up later in the cycle or plans change, we will embrace it. Early delivery is something we will strive for.</w:t>
-      </w:r>
-    </w:p>
-    <w:p>
-      <w:pPr>
-        <w:pStyle w:val="Normal"/>
-        <w:rPr>
-          <w:rFonts w:eastAsia="Times New Roman"/>
-        </w:rPr>
-      </w:pPr>
-      <w:r>
-        <w:rPr>
-          <w:rFonts w:eastAsia="Times New Roman"/>
-        </w:rPr>
-        <w:tab/>
-      </w:r>
-    </w:p>
-    <w:p>
-      <w:pPr>
-        <w:pStyle w:val="Normal"/>
-        <w:rPr>
-          <w:rFonts w:eastAsia="Times New Roman"/>
-        </w:rPr>
-      </w:pPr>
-      <w:r>
-        <w:rPr>
-          <w:rFonts w:eastAsia="Times New Roman"/>
-        </w:rPr>
-        <w:tab/>
-        <w:t xml:space="preserve">Microsoft Excel will be utilized to track and document our weekly progress and we will use UML tools and diagrams for Analysis and Design. This will help us to mark what has been completed and what steps need to be taken next. </w:t>
-      </w:r>
-    </w:p>
-    <w:p>
-      <w:pPr>
-        <w:pStyle w:val="Normal"/>
-        <w:rPr>
-          <w:rFonts w:eastAsia="Times New Roman"/>
-        </w:rPr>
-      </w:pPr>
-      <w:r>
-        <w:rPr>
-          <w:rFonts w:eastAsia="Times New Roman"/>
-        </w:rPr>
-        <w:tab/>
-      </w:r>
-    </w:p>
-    <w:p>
-      <w:pPr>
-        <w:pStyle w:val="Normal"/>
-        <w:rPr>
-          <w:rFonts w:eastAsia="Times New Roman"/>
-        </w:rPr>
-      </w:pPr>
-      <w:r>
-        <w:rPr>
-          <w:rFonts w:eastAsia="Times New Roman"/>
-        </w:rPr>
-        <w:tab/>
-        <w:t>To communicate within our group we have chosen to use a variety of platforms. These include gmail, wiggio, github, and tinychat. Our group has set a mandatory weekly meeting, via tinychat, for Tuesdays at 7:15 PM EST. This will allow us to communicate all at once and address any issues or concerns and plan out what work is to be done by the end of the week. We will use our other communication platforms to keep in touch throughout the week.</w:t>
-      </w:r>
-    </w:p>
-    <w:p>
-      <w:pPr>
-        <w:pStyle w:val="Normal"/>
-        <w:rPr>
-          <w:rFonts w:eastAsia="Times New Roman"/>
-        </w:rPr>
-      </w:pPr>
-      <w:r>
-        <w:rPr>
-          <w:rFonts w:eastAsia="Times New Roman"/>
-        </w:rPr>
-      </w:r>
-    </w:p>
-    <w:p>
-      <w:pPr>
-        <w:pStyle w:val="Normal"/>
-        <w:rPr>
-          <w:rFonts w:eastAsia="Times New Roman"/>
-          <w:b/>
-        </w:rPr>
-      </w:pPr>
-      <w:r>
-        <w:rPr>
-          <w:rFonts w:eastAsia="Times New Roman"/>
-          <w:b/>
-        </w:rPr>
-        <w:t>Team Roles</w:t>
-      </w:r>
-    </w:p>
-    <w:p>
-      <w:pPr>
-        <w:pStyle w:val="Normal"/>
-        <w:rPr/>
-      </w:pPr>
-      <w:r>
-        <w:rPr/>
-      </w:r>
-    </w:p>
-    <w:p>
-      <w:pPr>
-        <w:pStyle w:val="Normal"/>
-        <w:rPr>
-          <w:rFonts w:eastAsia="Times New Roman"/>
-        </w:rPr>
-      </w:pPr>
-      <w:r>
-        <w:rPr>
-          <w:rFonts w:eastAsia="Times New Roman"/>
-        </w:rPr>
-        <w:tab/>
-        <w:t>The team consists of Joe Dain, Caroline Ganier, John Lasheski, Wayne Tolson, and Bradley Wetzel.</w:t>
-      </w:r>
-    </w:p>
-    <w:p>
-      <w:pPr>
-        <w:pStyle w:val="Normal"/>
+        <w:t xml:space="preserve">The team consists of Joe Dain, Caroline </w:t>
+      </w:r>
+      <w:proofErr w:type="spellStart"/>
+      <w:r>
+        <w:rPr>
+          <w:rFonts w:eastAsia="Times New Roman"/>
+        </w:rPr>
+        <w:t>Ganier</w:t>
+      </w:r>
+      <w:proofErr w:type="spellEnd"/>
+      <w:r>
+        <w:rPr>
+          <w:rFonts w:eastAsia="Times New Roman"/>
+        </w:rPr>
+        <w:t xml:space="preserve">, John </w:t>
+      </w:r>
+      <w:proofErr w:type="spellStart"/>
+      <w:r>
+        <w:rPr>
+          <w:rFonts w:eastAsia="Times New Roman"/>
+        </w:rPr>
+        <w:t>Lasheski</w:t>
+      </w:r>
+      <w:proofErr w:type="spellEnd"/>
+      <w:r>
+        <w:rPr>
+          <w:rFonts w:eastAsia="Times New Roman"/>
+        </w:rPr>
+        <w:t xml:space="preserve">, Wayne </w:t>
+      </w:r>
+      <w:proofErr w:type="spellStart"/>
+      <w:r>
+        <w:rPr>
+          <w:rFonts w:eastAsia="Times New Roman"/>
+        </w:rPr>
+        <w:t>Tolson</w:t>
+      </w:r>
+      <w:proofErr w:type="spellEnd"/>
+      <w:r>
+        <w:rPr>
+          <w:rFonts w:eastAsia="Times New Roman"/>
+        </w:rPr>
+        <w:t>, and Bradley Wetzel.</w:t>
+      </w:r>
+    </w:p>
+    <w:p>
+      <w:pPr>
         <w:numPr>
           <w:ilvl w:val="0"/>
           <w:numId w:val="1"/>
@@ -236,7 +358,6 @@
     </w:p>
     <w:p>
       <w:pPr>
-        <w:pStyle w:val="Normal"/>
         <w:numPr>
           <w:ilvl w:val="0"/>
           <w:numId w:val="1"/>
@@ -249,12 +370,17 @@
         <w:rPr>
           <w:rFonts w:eastAsia="Times New Roman"/>
         </w:rPr>
-        <w:t>In charge of data parsing and maintaining our flat file will be Joe Dain.</w:t>
-      </w:r>
-    </w:p>
-    <w:p>
-      <w:pPr>
-        <w:pStyle w:val="Normal"/>
+        <w:t>In char</w:t>
+      </w:r>
+      <w:r>
+        <w:rPr>
+          <w:rFonts w:eastAsia="Times New Roman"/>
+        </w:rPr>
+        <w:t>ge of data parsing and maintaining our flat file will be Joe Dain.</w:t>
+      </w:r>
+    </w:p>
+    <w:p>
+      <w:pPr>
         <w:numPr>
           <w:ilvl w:val="0"/>
           <w:numId w:val="1"/>
@@ -267,12 +393,25 @@
         <w:rPr>
           <w:rFonts w:eastAsia="Times New Roman"/>
         </w:rPr>
-        <w:t>Making our GUI will be focused on by Caroline Ganier.</w:t>
-      </w:r>
-    </w:p>
-    <w:p>
-      <w:pPr>
-        <w:pStyle w:val="Normal"/>
+        <w:t xml:space="preserve">Making our GUI will be focused on by Caroline </w:t>
+      </w:r>
+      <w:proofErr w:type="spellStart"/>
+      <w:r>
+        <w:rPr>
+          <w:rFonts w:eastAsia="Times New Roman"/>
+        </w:rPr>
+        <w:t>Ganier</w:t>
+      </w:r>
+      <w:proofErr w:type="spellEnd"/>
+      <w:r>
+        <w:rPr>
+          <w:rFonts w:eastAsia="Times New Roman"/>
+        </w:rPr>
+        <w:t>.</w:t>
+      </w:r>
+    </w:p>
+    <w:p>
+      <w:pPr>
         <w:numPr>
           <w:ilvl w:val="0"/>
           <w:numId w:val="1"/>
@@ -285,12 +424,25 @@
         <w:rPr>
           <w:rFonts w:eastAsia="Times New Roman"/>
         </w:rPr>
-        <w:t>Overall design, as well as unit tests, will be created by John Lasheski.</w:t>
-      </w:r>
-    </w:p>
-    <w:p>
-      <w:pPr>
-        <w:pStyle w:val="Normal"/>
+        <w:t xml:space="preserve">Overall design, as well as unit tests, will be created by John </w:t>
+      </w:r>
+      <w:proofErr w:type="spellStart"/>
+      <w:r>
+        <w:rPr>
+          <w:rFonts w:eastAsia="Times New Roman"/>
+        </w:rPr>
+        <w:t>Lasheski</w:t>
+      </w:r>
+      <w:proofErr w:type="spellEnd"/>
+      <w:r>
+        <w:rPr>
+          <w:rFonts w:eastAsia="Times New Roman"/>
+        </w:rPr>
+        <w:t>.</w:t>
+      </w:r>
+    </w:p>
+    <w:p>
+      <w:pPr>
         <w:numPr>
           <w:ilvl w:val="0"/>
           <w:numId w:val="1"/>
@@ -303,142 +455,43 @@
         <w:rPr>
           <w:rFonts w:eastAsia="Times New Roman"/>
         </w:rPr>
-        <w:t xml:space="preserve">Our UML diagrams will be made by Wayne Tolson. </w:t>
-      </w:r>
-    </w:p>
-    <w:p>
-      <w:pPr>
-        <w:pStyle w:val="Normal"/>
-        <w:rPr>
-          <w:rFonts w:eastAsia="Times New Roman"/>
-        </w:rPr>
-      </w:pPr>
-      <w:r>
-        <w:rPr>
-          <w:rFonts w:eastAsia="Times New Roman"/>
-        </w:rPr>
-      </w:r>
-    </w:p>
-    <w:p>
-      <w:pPr>
-        <w:pStyle w:val="Normal"/>
-        <w:rPr/>
-      </w:pPr>
-      <w:r>
-        <w:rPr/>
-      </w:r>
-    </w:p>
-    <w:p>
-      <w:pPr>
-        <w:pStyle w:val="Normal"/>
-        <w:rPr/>
-      </w:pPr>
-      <w:r>
-        <w:rPr/>
-      </w:r>
-    </w:p>
-    <w:p>
-      <w:pPr>
-        <w:pStyle w:val="Normal"/>
-        <w:rPr/>
-      </w:pPr>
-      <w:r>
-        <w:rPr/>
-      </w:r>
-    </w:p>
-    <w:p>
-      <w:pPr>
-        <w:pStyle w:val="Normal"/>
-        <w:rPr/>
-      </w:pPr>
-      <w:r>
-        <w:rPr/>
-      </w:r>
-    </w:p>
-    <w:p>
-      <w:pPr>
-        <w:pStyle w:val="Normal"/>
-        <w:rPr/>
-      </w:pPr>
-      <w:r>
-        <w:rPr/>
-      </w:r>
-    </w:p>
-    <w:p>
-      <w:pPr>
-        <w:pStyle w:val="Normal"/>
-        <w:rPr/>
-      </w:pPr>
-      <w:r>
-        <w:rPr/>
-      </w:r>
-    </w:p>
-    <w:p>
-      <w:pPr>
-        <w:pStyle w:val="Normal"/>
-        <w:rPr/>
-      </w:pPr>
-      <w:r>
-        <w:rPr/>
-      </w:r>
-    </w:p>
-    <w:p>
-      <w:pPr>
-        <w:pStyle w:val="Normal"/>
-        <w:rPr/>
-      </w:pPr>
-      <w:r>
-        <w:rPr/>
-      </w:r>
-    </w:p>
-    <w:p>
-      <w:pPr>
-        <w:pStyle w:val="Normal"/>
-        <w:rPr/>
-      </w:pPr>
-      <w:r>
-        <w:rPr/>
-      </w:r>
-    </w:p>
-    <w:p>
-      <w:pPr>
-        <w:pStyle w:val="Normal"/>
-        <w:rPr/>
-      </w:pPr>
-      <w:r>
-        <w:rPr/>
-      </w:r>
-    </w:p>
-    <w:p>
-      <w:pPr>
-        <w:pStyle w:val="Normal"/>
-        <w:rPr/>
-      </w:pPr>
-      <w:r>
-        <w:rPr/>
-      </w:r>
-    </w:p>
-    <w:p>
-      <w:pPr>
-        <w:pStyle w:val="Normal"/>
-        <w:rPr/>
-      </w:pPr>
-      <w:r>
-        <w:rPr/>
-      </w:r>
-    </w:p>
-    <w:p>
-      <w:pPr>
-        <w:pStyle w:val="Normal"/>
-        <w:rPr/>
-      </w:pPr>
-      <w:r>
-        <w:rPr/>
-      </w:r>
-    </w:p>
-    <w:p>
-      <w:pPr>
-        <w:pStyle w:val="Normal"/>
+        <w:t xml:space="preserve">Our UML diagrams will be made by Wayne </w:t>
+      </w:r>
+      <w:proofErr w:type="spellStart"/>
+      <w:r>
+        <w:rPr>
+          <w:rFonts w:eastAsia="Times New Roman"/>
+        </w:rPr>
+        <w:t>Tolson</w:t>
+      </w:r>
+      <w:proofErr w:type="spellEnd"/>
+      <w:r>
+        <w:rPr>
+          <w:rFonts w:eastAsia="Times New Roman"/>
+        </w:rPr>
+        <w:t xml:space="preserve">. </w:t>
+      </w:r>
+    </w:p>
+    <w:p>
+      <w:pPr>
+        <w:rPr>
+          <w:rFonts w:eastAsia="Times New Roman"/>
+        </w:rPr>
+      </w:pPr>
+    </w:p>
+    <w:p/>
+    <w:p/>
+    <w:p/>
+    <w:p/>
+    <w:p/>
+    <w:p/>
+    <w:p/>
+    <w:p/>
+    <w:p/>
+    <w:p/>
+    <w:p/>
+    <w:p>
+      <w:pPr>
         <w:rPr>
           <w:rFonts w:eastAsia="Times New Roman"/>
           <w:b/>
@@ -449,73 +502,46 @@
           <w:rFonts w:eastAsia="Times New Roman"/>
           <w:b/>
         </w:rPr>
+        <w:lastRenderedPageBreak/>
         <w:t>Timeline and Milestones</w:t>
       </w:r>
     </w:p>
-    <w:p>
-      <w:pPr>
-        <w:pStyle w:val="Normal"/>
-        <w:rPr/>
-      </w:pPr>
-      <w:r>
-        <w:rPr/>
-      </w:r>
-    </w:p>
-    <w:p>
-      <w:pPr>
-        <w:pStyle w:val="Normal"/>
-        <w:rPr/>
-      </w:pPr>
-      <w:r>
-        <w:rPr/>
-      </w:r>
-    </w:p>
+    <w:p/>
+    <w:p/>
     <w:tbl>
       <w:tblPr>
-        <w:jc w:val="left"/>
-        <w:tblInd w:w="0" w:type="dxa"/>
+        <w:tblW w:w="0" w:type="auto"/>
         <w:tblBorders>
           <w:top w:val="single" w:sz="4" w:space="0" w:color="00000A"/>
           <w:left w:val="single" w:sz="4" w:space="0" w:color="00000A"/>
           <w:bottom w:val="single" w:sz="4" w:space="0" w:color="00000A"/>
+          <w:right w:val="single" w:sz="4" w:space="0" w:color="00000A"/>
           <w:insideH w:val="single" w:sz="4" w:space="0" w:color="00000A"/>
-          <w:right w:val="single" w:sz="4" w:space="0" w:color="00000A"/>
           <w:insideV w:val="single" w:sz="4" w:space="0" w:color="00000A"/>
         </w:tblBorders>
-        <w:tblCellMar>
-          <w:top w:w="0" w:type="dxa"/>
-          <w:left w:w="108" w:type="dxa"/>
-          <w:bottom w:w="0" w:type="dxa"/>
-          <w:right w:w="108" w:type="dxa"/>
-        </w:tblCellMar>
+        <w:tblLook w:val="04A0"/>
       </w:tblPr>
       <w:tblGrid>
-        <w:gridCol w:w="4788"/>
-        <w:gridCol w:w="4788"/>
+        <w:gridCol w:w="4608"/>
+        <w:gridCol w:w="4968"/>
       </w:tblGrid>
       <w:tr>
-        <w:trPr>
-          <w:cantSplit w:val="false"/>
-        </w:trPr>
         <w:tc>
           <w:tcPr>
-            <w:tcW w:w="4788" w:type="dxa"/>
+            <w:tcW w:w="4608" w:type="dxa"/>
             <w:tcBorders>
               <w:top w:val="single" w:sz="4" w:space="0" w:color="00000A"/>
               <w:left w:val="single" w:sz="4" w:space="0" w:color="00000A"/>
               <w:bottom w:val="single" w:sz="4" w:space="0" w:color="00000A"/>
-              <w:insideH w:val="single" w:sz="4" w:space="0" w:color="00000A"/>
               <w:right w:val="single" w:sz="4" w:space="0" w:color="00000A"/>
-              <w:insideV w:val="single" w:sz="4" w:space="0" w:color="00000A"/>
             </w:tcBorders>
-            <w:shd w:fill="auto" w:val="clear"/>
+            <w:shd w:val="clear" w:color="auto" w:fill="auto"/>
             <w:tcMar>
               <w:left w:w="108" w:type="dxa"/>
             </w:tcMar>
           </w:tcPr>
           <w:p>
             <w:pPr>
-              <w:pStyle w:val="Normal"/>
               <w:jc w:val="center"/>
               <w:rPr>
                 <w:rFonts w:eastAsia="Times New Roman"/>
@@ -533,23 +559,20 @@
         </w:tc>
         <w:tc>
           <w:tcPr>
-            <w:tcW w:w="4788" w:type="dxa"/>
+            <w:tcW w:w="4968" w:type="dxa"/>
             <w:tcBorders>
               <w:top w:val="single" w:sz="4" w:space="0" w:color="00000A"/>
               <w:left w:val="single" w:sz="4" w:space="0" w:color="00000A"/>
               <w:bottom w:val="single" w:sz="4" w:space="0" w:color="00000A"/>
-              <w:insideH w:val="single" w:sz="4" w:space="0" w:color="00000A"/>
               <w:right w:val="single" w:sz="4" w:space="0" w:color="00000A"/>
-              <w:insideV w:val="single" w:sz="4" w:space="0" w:color="00000A"/>
             </w:tcBorders>
-            <w:shd w:fill="auto" w:val="clear"/>
+            <w:shd w:val="clear" w:color="auto" w:fill="auto"/>
             <w:tcMar>
               <w:left w:w="108" w:type="dxa"/>
             </w:tcMar>
           </w:tcPr>
           <w:p>
             <w:pPr>
-              <w:pStyle w:val="Normal"/>
               <w:jc w:val="center"/>
               <w:rPr>
                 <w:rFonts w:eastAsia="Times New Roman"/>
@@ -567,28 +590,22 @@
         </w:tc>
       </w:tr>
       <w:tr>
-        <w:trPr>
-          <w:cantSplit w:val="false"/>
-        </w:trPr>
         <w:tc>
           <w:tcPr>
-            <w:tcW w:w="4788" w:type="dxa"/>
+            <w:tcW w:w="4608" w:type="dxa"/>
             <w:tcBorders>
               <w:top w:val="single" w:sz="4" w:space="0" w:color="00000A"/>
               <w:left w:val="single" w:sz="4" w:space="0" w:color="00000A"/>
               <w:bottom w:val="single" w:sz="4" w:space="0" w:color="00000A"/>
-              <w:insideH w:val="single" w:sz="4" w:space="0" w:color="00000A"/>
               <w:right w:val="single" w:sz="4" w:space="0" w:color="00000A"/>
-              <w:insideV w:val="single" w:sz="4" w:space="0" w:color="00000A"/>
             </w:tcBorders>
-            <w:shd w:fill="auto" w:val="clear"/>
+            <w:shd w:val="clear" w:color="auto" w:fill="auto"/>
             <w:tcMar>
               <w:left w:w="108" w:type="dxa"/>
             </w:tcMar>
           </w:tcPr>
           <w:p>
             <w:pPr>
-              <w:pStyle w:val="Normal"/>
               <w:jc w:val="center"/>
               <w:rPr>
                 <w:rFonts w:eastAsia="Times New Roman"/>
@@ -604,38 +621,34 @@
         </w:tc>
         <w:tc>
           <w:tcPr>
-            <w:tcW w:w="4788" w:type="dxa"/>
+            <w:tcW w:w="4968" w:type="dxa"/>
             <w:tcBorders>
               <w:top w:val="single" w:sz="4" w:space="0" w:color="00000A"/>
               <w:left w:val="single" w:sz="4" w:space="0" w:color="00000A"/>
               <w:bottom w:val="single" w:sz="4" w:space="0" w:color="00000A"/>
-              <w:insideH w:val="single" w:sz="4" w:space="0" w:color="00000A"/>
               <w:right w:val="single" w:sz="4" w:space="0" w:color="00000A"/>
-              <w:insideV w:val="single" w:sz="4" w:space="0" w:color="00000A"/>
             </w:tcBorders>
-            <w:shd w:fill="auto" w:val="clear"/>
+            <w:shd w:val="clear" w:color="auto" w:fill="auto"/>
             <w:tcMar>
               <w:left w:w="108" w:type="dxa"/>
             </w:tcMar>
           </w:tcPr>
           <w:p>
             <w:pPr>
-              <w:pStyle w:val="Normal"/>
-              <w:jc w:val="center"/>
-              <w:rPr>
-                <w:rFonts w:eastAsia="Times New Roman"/>
-              </w:rPr>
-            </w:pPr>
-            <w:r>
-              <w:rPr>
-                <w:rFonts w:eastAsia="Times New Roman"/>
-              </w:rPr>
-              <w:t>Quiz question bank completed</w:t>
-            </w:r>
-          </w:p>
-          <w:p>
-            <w:pPr>
-              <w:pStyle w:val="Normal"/>
+              <w:jc w:val="center"/>
+              <w:rPr>
+                <w:rFonts w:eastAsia="Times New Roman"/>
+              </w:rPr>
+            </w:pPr>
+            <w:r>
+              <w:rPr>
+                <w:rFonts w:eastAsia="Times New Roman"/>
+              </w:rPr>
+              <w:t>Quiz question bank completed (Entire Group)</w:t>
+            </w:r>
+          </w:p>
+          <w:p>
+            <w:pPr>
               <w:jc w:val="center"/>
               <w:rPr>
                 <w:rFonts w:eastAsia="Times New Roman"/>
@@ -650,7 +663,6 @@
           </w:p>
           <w:p>
             <w:pPr>
-              <w:pStyle w:val="Normal"/>
               <w:jc w:val="center"/>
               <w:rPr>
                 <w:rFonts w:eastAsia="Times New Roman"/>
@@ -666,28 +678,22 @@
         </w:tc>
       </w:tr>
       <w:tr>
-        <w:trPr>
-          <w:cantSplit w:val="false"/>
-        </w:trPr>
         <w:tc>
           <w:tcPr>
-            <w:tcW w:w="4788" w:type="dxa"/>
+            <w:tcW w:w="4608" w:type="dxa"/>
             <w:tcBorders>
               <w:top w:val="single" w:sz="4" w:space="0" w:color="00000A"/>
               <w:left w:val="single" w:sz="4" w:space="0" w:color="00000A"/>
               <w:bottom w:val="single" w:sz="4" w:space="0" w:color="00000A"/>
-              <w:insideH w:val="single" w:sz="4" w:space="0" w:color="00000A"/>
               <w:right w:val="single" w:sz="4" w:space="0" w:color="00000A"/>
-              <w:insideV w:val="single" w:sz="4" w:space="0" w:color="00000A"/>
             </w:tcBorders>
-            <w:shd w:fill="auto" w:val="clear"/>
+            <w:shd w:val="clear" w:color="auto" w:fill="auto"/>
             <w:tcMar>
               <w:left w:w="108" w:type="dxa"/>
             </w:tcMar>
           </w:tcPr>
           <w:p>
             <w:pPr>
-              <w:pStyle w:val="Normal"/>
               <w:jc w:val="center"/>
               <w:rPr>
                 <w:rFonts w:eastAsia="Times New Roman"/>
@@ -703,38 +709,34 @@
         </w:tc>
         <w:tc>
           <w:tcPr>
-            <w:tcW w:w="4788" w:type="dxa"/>
+            <w:tcW w:w="4968" w:type="dxa"/>
             <w:tcBorders>
               <w:top w:val="single" w:sz="4" w:space="0" w:color="00000A"/>
               <w:left w:val="single" w:sz="4" w:space="0" w:color="00000A"/>
               <w:bottom w:val="single" w:sz="4" w:space="0" w:color="00000A"/>
-              <w:insideH w:val="single" w:sz="4" w:space="0" w:color="00000A"/>
               <w:right w:val="single" w:sz="4" w:space="0" w:color="00000A"/>
-              <w:insideV w:val="single" w:sz="4" w:space="0" w:color="00000A"/>
             </w:tcBorders>
-            <w:shd w:fill="auto" w:val="clear"/>
+            <w:shd w:val="clear" w:color="auto" w:fill="auto"/>
             <w:tcMar>
               <w:left w:w="108" w:type="dxa"/>
             </w:tcMar>
           </w:tcPr>
           <w:p>
             <w:pPr>
-              <w:pStyle w:val="Normal"/>
-              <w:jc w:val="center"/>
-              <w:rPr>
-                <w:rFonts w:eastAsia="Times New Roman"/>
-              </w:rPr>
-            </w:pPr>
-            <w:r>
-              <w:rPr>
-                <w:rFonts w:eastAsia="Times New Roman"/>
-              </w:rPr>
-              <w:t>Data parsing working correctly</w:t>
-            </w:r>
-          </w:p>
-          <w:p>
-            <w:pPr>
-              <w:pStyle w:val="Normal"/>
+              <w:jc w:val="center"/>
+              <w:rPr>
+                <w:rFonts w:eastAsia="Times New Roman"/>
+              </w:rPr>
+            </w:pPr>
+            <w:r>
+              <w:rPr>
+                <w:rFonts w:eastAsia="Times New Roman"/>
+              </w:rPr>
+              <w:t>Data parsing working correctly (Joe Dain)</w:t>
+            </w:r>
+          </w:p>
+          <w:p>
+            <w:pPr>
               <w:jc w:val="center"/>
               <w:rPr>
                 <w:rFonts w:eastAsia="Times New Roman"/>
@@ -750,28 +752,22 @@
         </w:tc>
       </w:tr>
       <w:tr>
-        <w:trPr>
-          <w:cantSplit w:val="false"/>
-        </w:trPr>
         <w:tc>
           <w:tcPr>
-            <w:tcW w:w="4788" w:type="dxa"/>
+            <w:tcW w:w="4608" w:type="dxa"/>
             <w:tcBorders>
               <w:top w:val="single" w:sz="4" w:space="0" w:color="00000A"/>
               <w:left w:val="single" w:sz="4" w:space="0" w:color="00000A"/>
               <w:bottom w:val="single" w:sz="4" w:space="0" w:color="00000A"/>
-              <w:insideH w:val="single" w:sz="4" w:space="0" w:color="00000A"/>
               <w:right w:val="single" w:sz="4" w:space="0" w:color="00000A"/>
-              <w:insideV w:val="single" w:sz="4" w:space="0" w:color="00000A"/>
             </w:tcBorders>
-            <w:shd w:fill="auto" w:val="clear"/>
+            <w:shd w:val="clear" w:color="auto" w:fill="auto"/>
             <w:tcMar>
               <w:left w:w="108" w:type="dxa"/>
             </w:tcMar>
           </w:tcPr>
           <w:p>
             <w:pPr>
-              <w:pStyle w:val="Normal"/>
               <w:jc w:val="center"/>
               <w:rPr>
                 <w:rFonts w:eastAsia="Times New Roman"/>
@@ -787,38 +783,48 @@
         </w:tc>
         <w:tc>
           <w:tcPr>
-            <w:tcW w:w="4788" w:type="dxa"/>
+            <w:tcW w:w="4968" w:type="dxa"/>
             <w:tcBorders>
               <w:top w:val="single" w:sz="4" w:space="0" w:color="00000A"/>
               <w:left w:val="single" w:sz="4" w:space="0" w:color="00000A"/>
               <w:bottom w:val="single" w:sz="4" w:space="0" w:color="00000A"/>
-              <w:insideH w:val="single" w:sz="4" w:space="0" w:color="00000A"/>
               <w:right w:val="single" w:sz="4" w:space="0" w:color="00000A"/>
-              <w:insideV w:val="single" w:sz="4" w:space="0" w:color="00000A"/>
             </w:tcBorders>
-            <w:shd w:fill="auto" w:val="clear"/>
+            <w:shd w:val="clear" w:color="auto" w:fill="auto"/>
             <w:tcMar>
               <w:left w:w="108" w:type="dxa"/>
             </w:tcMar>
           </w:tcPr>
           <w:p>
             <w:pPr>
-              <w:pStyle w:val="Normal"/>
-              <w:jc w:val="center"/>
-              <w:rPr>
-                <w:rFonts w:eastAsia="Times New Roman"/>
-              </w:rPr>
-            </w:pPr>
-            <w:r>
-              <w:rPr>
-                <w:rFonts w:eastAsia="Times New Roman"/>
-              </w:rPr>
-              <w:t>GUI constructed</w:t>
-            </w:r>
-          </w:p>
-          <w:p>
-            <w:pPr>
-              <w:pStyle w:val="Normal"/>
+              <w:jc w:val="center"/>
+              <w:rPr>
+                <w:rFonts w:eastAsia="Times New Roman"/>
+              </w:rPr>
+            </w:pPr>
+            <w:r>
+              <w:rPr>
+                <w:rFonts w:eastAsia="Times New Roman"/>
+              </w:rPr>
+              <w:t xml:space="preserve">GUI constructed (Caroline </w:t>
+            </w:r>
+            <w:proofErr w:type="spellStart"/>
+            <w:r>
+              <w:rPr>
+                <w:rFonts w:eastAsia="Times New Roman"/>
+              </w:rPr>
+              <w:t>Ganier</w:t>
+            </w:r>
+            <w:proofErr w:type="spellEnd"/>
+            <w:r>
+              <w:rPr>
+                <w:rFonts w:eastAsia="Times New Roman"/>
+              </w:rPr>
+              <w:t>)</w:t>
+            </w:r>
+          </w:p>
+          <w:p>
+            <w:pPr>
               <w:jc w:val="center"/>
               <w:rPr>
                 <w:rFonts w:eastAsia="Times New Roman"/>
@@ -833,7 +839,6 @@
           </w:p>
           <w:p>
             <w:pPr>
-              <w:pStyle w:val="Normal"/>
               <w:jc w:val="center"/>
               <w:rPr>
                 <w:rFonts w:eastAsia="Times New Roman"/>
@@ -849,28 +854,22 @@
         </w:tc>
       </w:tr>
       <w:tr>
-        <w:trPr>
-          <w:cantSplit w:val="false"/>
-        </w:trPr>
         <w:tc>
           <w:tcPr>
-            <w:tcW w:w="4788" w:type="dxa"/>
+            <w:tcW w:w="4608" w:type="dxa"/>
             <w:tcBorders>
               <w:top w:val="single" w:sz="4" w:space="0" w:color="00000A"/>
               <w:left w:val="single" w:sz="4" w:space="0" w:color="00000A"/>
               <w:bottom w:val="single" w:sz="4" w:space="0" w:color="00000A"/>
-              <w:insideH w:val="single" w:sz="4" w:space="0" w:color="00000A"/>
               <w:right w:val="single" w:sz="4" w:space="0" w:color="00000A"/>
-              <w:insideV w:val="single" w:sz="4" w:space="0" w:color="00000A"/>
             </w:tcBorders>
-            <w:shd w:fill="auto" w:val="clear"/>
+            <w:shd w:val="clear" w:color="auto" w:fill="auto"/>
             <w:tcMar>
               <w:left w:w="108" w:type="dxa"/>
             </w:tcMar>
           </w:tcPr>
           <w:p>
             <w:pPr>
-              <w:pStyle w:val="Normal"/>
               <w:jc w:val="center"/>
               <w:rPr>
                 <w:rFonts w:eastAsia="Times New Roman"/>
@@ -886,38 +885,48 @@
         </w:tc>
         <w:tc>
           <w:tcPr>
-            <w:tcW w:w="4788" w:type="dxa"/>
+            <w:tcW w:w="4968" w:type="dxa"/>
             <w:tcBorders>
               <w:top w:val="single" w:sz="4" w:space="0" w:color="00000A"/>
               <w:left w:val="single" w:sz="4" w:space="0" w:color="00000A"/>
               <w:bottom w:val="single" w:sz="4" w:space="0" w:color="00000A"/>
-              <w:insideH w:val="single" w:sz="4" w:space="0" w:color="00000A"/>
               <w:right w:val="single" w:sz="4" w:space="0" w:color="00000A"/>
-              <w:insideV w:val="single" w:sz="4" w:space="0" w:color="00000A"/>
             </w:tcBorders>
-            <w:shd w:fill="auto" w:val="clear"/>
+            <w:shd w:val="clear" w:color="auto" w:fill="auto"/>
             <w:tcMar>
               <w:left w:w="108" w:type="dxa"/>
             </w:tcMar>
           </w:tcPr>
           <w:p>
             <w:pPr>
-              <w:pStyle w:val="Normal"/>
-              <w:jc w:val="center"/>
-              <w:rPr>
-                <w:rFonts w:eastAsia="Times New Roman"/>
-              </w:rPr>
-            </w:pPr>
-            <w:r>
-              <w:rPr>
-                <w:rFonts w:eastAsia="Times New Roman"/>
-              </w:rPr>
-              <w:t>Unit testing completed</w:t>
-            </w:r>
-          </w:p>
-          <w:p>
-            <w:pPr>
-              <w:pStyle w:val="Normal"/>
+              <w:jc w:val="center"/>
+              <w:rPr>
+                <w:rFonts w:eastAsia="Times New Roman"/>
+              </w:rPr>
+            </w:pPr>
+            <w:r>
+              <w:rPr>
+                <w:rFonts w:eastAsia="Times New Roman"/>
+              </w:rPr>
+              <w:t xml:space="preserve">Unit testing completed (John </w:t>
+            </w:r>
+            <w:proofErr w:type="spellStart"/>
+            <w:r>
+              <w:rPr>
+                <w:rFonts w:eastAsia="Times New Roman"/>
+              </w:rPr>
+              <w:t>Lasheski</w:t>
+            </w:r>
+            <w:proofErr w:type="spellEnd"/>
+            <w:r>
+              <w:rPr>
+                <w:rFonts w:eastAsia="Times New Roman"/>
+              </w:rPr>
+              <w:t>)</w:t>
+            </w:r>
+          </w:p>
+          <w:p>
+            <w:pPr>
               <w:jc w:val="center"/>
               <w:rPr>
                 <w:rFonts w:eastAsia="Times New Roman"/>
@@ -933,28 +942,22 @@
         </w:tc>
       </w:tr>
       <w:tr>
-        <w:trPr>
-          <w:cantSplit w:val="false"/>
-        </w:trPr>
         <w:tc>
           <w:tcPr>
-            <w:tcW w:w="4788" w:type="dxa"/>
+            <w:tcW w:w="4608" w:type="dxa"/>
             <w:tcBorders>
               <w:top w:val="single" w:sz="4" w:space="0" w:color="00000A"/>
               <w:left w:val="single" w:sz="4" w:space="0" w:color="00000A"/>
               <w:bottom w:val="single" w:sz="4" w:space="0" w:color="00000A"/>
-              <w:insideH w:val="single" w:sz="4" w:space="0" w:color="00000A"/>
               <w:right w:val="single" w:sz="4" w:space="0" w:color="00000A"/>
-              <w:insideV w:val="single" w:sz="4" w:space="0" w:color="00000A"/>
             </w:tcBorders>
-            <w:shd w:fill="auto" w:val="clear"/>
+            <w:shd w:val="clear" w:color="auto" w:fill="auto"/>
             <w:tcMar>
               <w:left w:w="108" w:type="dxa"/>
             </w:tcMar>
           </w:tcPr>
           <w:p>
             <w:pPr>
-              <w:pStyle w:val="Normal"/>
               <w:jc w:val="center"/>
               <w:rPr>
                 <w:rFonts w:eastAsia="Times New Roman"/>
@@ -970,38 +973,48 @@
         </w:tc>
         <w:tc>
           <w:tcPr>
-            <w:tcW w:w="4788" w:type="dxa"/>
+            <w:tcW w:w="4968" w:type="dxa"/>
             <w:tcBorders>
               <w:top w:val="single" w:sz="4" w:space="0" w:color="00000A"/>
               <w:left w:val="single" w:sz="4" w:space="0" w:color="00000A"/>
               <w:bottom w:val="single" w:sz="4" w:space="0" w:color="00000A"/>
-              <w:insideH w:val="single" w:sz="4" w:space="0" w:color="00000A"/>
               <w:right w:val="single" w:sz="4" w:space="0" w:color="00000A"/>
-              <w:insideV w:val="single" w:sz="4" w:space="0" w:color="00000A"/>
             </w:tcBorders>
-            <w:shd w:fill="auto" w:val="clear"/>
+            <w:shd w:val="clear" w:color="auto" w:fill="auto"/>
             <w:tcMar>
               <w:left w:w="108" w:type="dxa"/>
             </w:tcMar>
           </w:tcPr>
           <w:p>
             <w:pPr>
-              <w:pStyle w:val="Normal"/>
-              <w:jc w:val="center"/>
-              <w:rPr>
-                <w:rFonts w:eastAsia="Times New Roman"/>
-              </w:rPr>
-            </w:pPr>
-            <w:r>
-              <w:rPr>
-                <w:rFonts w:eastAsia="Times New Roman"/>
-              </w:rPr>
-              <w:t>Final UML diagrams completed</w:t>
-            </w:r>
-          </w:p>
-          <w:p>
-            <w:pPr>
-              <w:pStyle w:val="Normal"/>
+              <w:jc w:val="center"/>
+              <w:rPr>
+                <w:rFonts w:eastAsia="Times New Roman"/>
+              </w:rPr>
+            </w:pPr>
+            <w:r>
+              <w:rPr>
+                <w:rFonts w:eastAsia="Times New Roman"/>
+              </w:rPr>
+              <w:t xml:space="preserve">Final UML diagrams completed (Wayne </w:t>
+            </w:r>
+            <w:proofErr w:type="spellStart"/>
+            <w:r>
+              <w:rPr>
+                <w:rFonts w:eastAsia="Times New Roman"/>
+              </w:rPr>
+              <w:t>Tolson</w:t>
+            </w:r>
+            <w:proofErr w:type="spellEnd"/>
+            <w:r>
+              <w:rPr>
+                <w:rFonts w:eastAsia="Times New Roman"/>
+              </w:rPr>
+              <w:t>)</w:t>
+            </w:r>
+          </w:p>
+          <w:p>
+            <w:pPr>
               <w:jc w:val="center"/>
               <w:rPr>
                 <w:rFonts w:eastAsia="Times New Roman"/>
@@ -1017,28 +1030,22 @@
         </w:tc>
       </w:tr>
       <w:tr>
-        <w:trPr>
-          <w:cantSplit w:val="false"/>
-        </w:trPr>
         <w:tc>
           <w:tcPr>
-            <w:tcW w:w="4788" w:type="dxa"/>
+            <w:tcW w:w="4608" w:type="dxa"/>
             <w:tcBorders>
               <w:top w:val="single" w:sz="4" w:space="0" w:color="00000A"/>
               <w:left w:val="single" w:sz="4" w:space="0" w:color="00000A"/>
               <w:bottom w:val="single" w:sz="4" w:space="0" w:color="00000A"/>
-              <w:insideH w:val="single" w:sz="4" w:space="0" w:color="00000A"/>
               <w:right w:val="single" w:sz="4" w:space="0" w:color="00000A"/>
-              <w:insideV w:val="single" w:sz="4" w:space="0" w:color="00000A"/>
             </w:tcBorders>
-            <w:shd w:fill="auto" w:val="clear"/>
+            <w:shd w:val="clear" w:color="auto" w:fill="auto"/>
             <w:tcMar>
               <w:left w:w="108" w:type="dxa"/>
             </w:tcMar>
           </w:tcPr>
           <w:p>
             <w:pPr>
-              <w:pStyle w:val="Normal"/>
               <w:jc w:val="center"/>
               <w:rPr>
                 <w:rFonts w:eastAsia="Times New Roman"/>
@@ -1054,23 +1061,20 @@
         </w:tc>
         <w:tc>
           <w:tcPr>
-            <w:tcW w:w="4788" w:type="dxa"/>
+            <w:tcW w:w="4968" w:type="dxa"/>
             <w:tcBorders>
               <w:top w:val="single" w:sz="4" w:space="0" w:color="00000A"/>
               <w:left w:val="single" w:sz="4" w:space="0" w:color="00000A"/>
               <w:bottom w:val="single" w:sz="4" w:space="0" w:color="00000A"/>
-              <w:insideH w:val="single" w:sz="4" w:space="0" w:color="00000A"/>
               <w:right w:val="single" w:sz="4" w:space="0" w:color="00000A"/>
-              <w:insideV w:val="single" w:sz="4" w:space="0" w:color="00000A"/>
             </w:tcBorders>
-            <w:shd w:fill="auto" w:val="clear"/>
+            <w:shd w:val="clear" w:color="auto" w:fill="auto"/>
             <w:tcMar>
               <w:left w:w="108" w:type="dxa"/>
             </w:tcMar>
           </w:tcPr>
           <w:p>
             <w:pPr>
-              <w:pStyle w:val="Normal"/>
               <w:jc w:val="center"/>
               <w:rPr>
                 <w:rFonts w:eastAsia="Times New Roman"/>
@@ -1085,43 +1089,31 @@
           </w:p>
           <w:p>
             <w:pPr>
-              <w:pStyle w:val="Normal"/>
-              <w:jc w:val="center"/>
-              <w:rPr>
-                <w:rFonts w:eastAsia="Times New Roman"/>
-              </w:rPr>
-            </w:pPr>
-            <w:r>
-              <w:rPr>
-                <w:rFonts w:eastAsia="Times New Roman"/>
-              </w:rPr>
-              <w:t>Final Peer review completed</w:t>
+              <w:jc w:val="center"/>
+              <w:rPr>
+                <w:rFonts w:eastAsia="Times New Roman"/>
+              </w:rPr>
+            </w:pPr>
+            <w:r>
+              <w:rPr>
+                <w:rFonts w:eastAsia="Times New Roman"/>
+              </w:rPr>
+              <w:t xml:space="preserve">Final Peer </w:t>
+            </w:r>
+            <w:r>
+              <w:rPr>
+                <w:rFonts w:eastAsia="Times New Roman"/>
+              </w:rPr>
+              <w:t>review completed</w:t>
             </w:r>
           </w:p>
         </w:tc>
       </w:tr>
     </w:tbl>
-    <w:p>
-      <w:pPr>
-        <w:pStyle w:val="Normal"/>
-        <w:rPr/>
-      </w:pPr>
-      <w:r>
-        <w:rPr/>
-      </w:r>
-    </w:p>
-    <w:p>
-      <w:pPr>
-        <w:pStyle w:val="Normal"/>
-        <w:rPr/>
-      </w:pPr>
-      <w:r>
-        <w:rPr/>
-      </w:r>
-    </w:p>
-    <w:p>
-      <w:pPr>
-        <w:pStyle w:val="Normal"/>
+    <w:p/>
+    <w:p/>
+    <w:p>
+      <w:pPr>
         <w:rPr>
           <w:rFonts w:eastAsia="Times New Roman"/>
           <w:b/>
@@ -1135,18 +1127,9 @@
         <w:t>Required Hardware &amp; Software</w:t>
       </w:r>
     </w:p>
-    <w:p>
-      <w:pPr>
-        <w:pStyle w:val="Normal"/>
-        <w:rPr/>
-      </w:pPr>
-      <w:r>
-        <w:rPr/>
-      </w:r>
-    </w:p>
-    <w:p>
-      <w:pPr>
-        <w:pStyle w:val="Normal"/>
+    <w:p/>
+    <w:p>
+      <w:pPr>
         <w:rPr>
           <w:rFonts w:eastAsia="Times New Roman"/>
         </w:rPr>
@@ -1156,34 +1139,61 @@
           <w:rFonts w:eastAsia="Times New Roman"/>
         </w:rPr>
         <w:tab/>
-        <w:t>Our program will be a desktop application compiled in Java 1.8. It will be developed using the NetBeans and Eclipse IDE's. The WindowBuilder plug-in will be used within Eclipse to assist with GUI development.</w:t>
-      </w:r>
-    </w:p>
-    <w:p>
-      <w:pPr>
-        <w:pStyle w:val="Normal"/>
-        <w:rPr/>
-      </w:pPr>
-      <w:r>
-        <w:rPr/>
-      </w:r>
-    </w:p>
+        <w:t xml:space="preserve">Our program will be a desktop application compiled in Java 1.8. It will be developed using the </w:t>
+      </w:r>
+      <w:proofErr w:type="spellStart"/>
+      <w:r>
+        <w:rPr>
+          <w:rFonts w:eastAsia="Times New Roman"/>
+        </w:rPr>
+        <w:t>NetBeans</w:t>
+      </w:r>
+      <w:proofErr w:type="spellEnd"/>
+      <w:r>
+        <w:rPr>
+          <w:rFonts w:eastAsia="Times New Roman"/>
+        </w:rPr>
+        <w:t xml:space="preserve"> and Eclipse IDE's. The </w:t>
+      </w:r>
+      <w:proofErr w:type="spellStart"/>
+      <w:r>
+        <w:rPr>
+          <w:rFonts w:eastAsia="Times New Roman"/>
+        </w:rPr>
+        <w:t>WindowBuilder</w:t>
+      </w:r>
+      <w:proofErr w:type="spellEnd"/>
+      <w:r>
+        <w:rPr>
+          <w:rFonts w:eastAsia="Times New Roman"/>
+        </w:rPr>
+        <w:t xml:space="preserve"> plug-in will be used within Eclipse to assist with GUI </w:t>
+      </w:r>
+      <w:r>
+        <w:rPr>
+          <w:rFonts w:eastAsia="Times New Roman"/>
+        </w:rPr>
+        <w:t>development.</w:t>
+      </w:r>
+    </w:p>
+    <w:p/>
     <w:sectPr>
-      <w:type w:val="nextPage"/>
       <w:pgSz w:w="12240" w:h="15840"/>
-      <w:pgMar w:left="1440" w:right="1440" w:header="0" w:top="1440" w:footer="0" w:bottom="1440" w:gutter="0"/>
-      <w:pgNumType w:fmt="decimal"/>
-      <w:formProt w:val="false"/>
-      <w:textDirection w:val="lrTb"/>
-      <w:docGrid w:type="default" w:linePitch="360" w:charSpace="4294961151"/>
+      <w:pgMar w:top="1440" w:right="1440" w:bottom="1440" w:left="1440" w:header="0" w:footer="0" w:gutter="0"/>
+      <w:cols w:space="720"/>
+      <w:formProt w:val="0"/>
+      <w:docGrid w:linePitch="360" w:charSpace="-6145"/>
     </w:sectPr>
   </w:body>
 </w:document>
 </file>
 
 <file path=word/numbering.xml><?xml version="1.0" encoding="utf-8"?>
-<w:numbering xmlns:w="http://schemas.openxmlformats.org/wordprocessingml/2006/main" xmlns:o="urn:schemas-microsoft-com:office:office" xmlns:r="http://schemas.openxmlformats.org/officeDocument/2006/relationships" xmlns:v="urn:schemas-microsoft-com:vml">
-  <w:abstractNum w:abstractNumId="1">
+<w:numbering xmlns:ve="http://schemas.openxmlformats.org/markup-compatibility/2006" xmlns:o="urn:schemas-microsoft-com:office:office" xmlns:r="http://schemas.openxmlformats.org/officeDocument/2006/relationships" xmlns:m="http://schemas.openxmlformats.org/officeDocument/2006/math" xmlns:v="urn:schemas-microsoft-com:vml" xmlns:wp="http://schemas.openxmlformats.org/drawingml/2006/wordprocessingDrawing" xmlns:w10="urn:schemas-microsoft-com:office:word" xmlns:w="http://schemas.openxmlformats.org/wordprocessingml/2006/main" xmlns:wne="http://schemas.microsoft.com/office/word/2006/wordml">
+  <w:abstractNum w:abstractNumId="0">
+    <w:nsid w:val="1C0947A6"/>
+    <w:multiLevelType w:val="multilevel"/>
+    <w:tmpl w:val="FD345078"/>
     <w:lvl w:ilvl="0">
       <w:start w:val="1"/>
       <w:numFmt w:val="bullet"/>
@@ -1320,7 +1330,10 @@
       </w:rPr>
     </w:lvl>
   </w:abstractNum>
-  <w:abstractNum w:abstractNumId="2">
+  <w:abstractNum w:abstractNumId="1">
+    <w:nsid w:val="3AC844FF"/>
+    <w:multiLevelType w:val="multilevel"/>
+    <w:tmpl w:val="5DA03F6E"/>
     <w:lvl w:ilvl="0">
       <w:start w:val="1"/>
       <w:numFmt w:val="none"/>
@@ -1440,238 +1453,251 @@
     </w:lvl>
   </w:abstractNum>
   <w:num w:numId="1">
-    <w:abstractNumId w:val="1"/>
+    <w:abstractNumId w:val="0"/>
   </w:num>
   <w:num w:numId="2">
-    <w:abstractNumId w:val="2"/>
+    <w:abstractNumId w:val="1"/>
   </w:num>
 </w:numbering>
 </file>
 
 <file path=word/styles.xml><?xml version="1.0" encoding="utf-8"?>
-<w:styles xmlns:w="http://schemas.openxmlformats.org/wordprocessingml/2006/main">
+<w:styles xmlns:r="http://schemas.openxmlformats.org/officeDocument/2006/relationships" xmlns:w="http://schemas.openxmlformats.org/wordprocessingml/2006/main">
   <w:docDefaults>
     <w:rPrDefault>
       <w:rPr>
-        <w:rFonts w:ascii="Times New Roman" w:hAnsi="Times New Roman" w:eastAsia="Droid Sans Fallback" w:cs="Times New Roman"/>
+        <w:rFonts w:ascii="Times New Roman" w:eastAsia="Droid Sans Fallback" w:hAnsi="Times New Roman" w:cs="Times New Roman"/>
         <w:sz w:val="24"/>
         <w:szCs w:val="24"/>
         <w:lang w:val="en-US" w:eastAsia="en-US" w:bidi="ar-SA"/>
       </w:rPr>
     </w:rPrDefault>
-    <w:pPrDefault>
-      <w:pPr/>
-    </w:pPrDefault>
+    <w:pPrDefault/>
   </w:docDefaults>
-  <w:latentStyles w:count="267" w:defQFormat="0" w:defUnhideWhenUsed="1" w:defSemiHidden="1" w:defUIPriority="99" w:defLockedState="0">
-    <w:lsdException w:qFormat="1" w:semiHidden="0" w:uiPriority="0" w:unhideWhenUsed="0" w:name="Normal"/>
-    <w:lsdException w:qFormat="1" w:semiHidden="0" w:uiPriority="9" w:unhideWhenUsed="0" w:name="heading 1"/>
-    <w:lsdException w:qFormat="1" w:uiPriority="9" w:name="heading 2"/>
-    <w:lsdException w:qFormat="1" w:uiPriority="9" w:name="heading 3"/>
-    <w:lsdException w:qFormat="1" w:uiPriority="9" w:name="heading 4"/>
-    <w:lsdException w:qFormat="1" w:uiPriority="9" w:name="heading 5"/>
-    <w:lsdException w:qFormat="1" w:uiPriority="9" w:name="heading 6"/>
-    <w:lsdException w:qFormat="1" w:uiPriority="9" w:name="heading 7"/>
-    <w:lsdException w:qFormat="1" w:uiPriority="9" w:name="heading 8"/>
-    <w:lsdException w:qFormat="1" w:uiPriority="9" w:name="heading 9"/>
-    <w:lsdException w:uiPriority="39" w:name="toc 1"/>
-    <w:lsdException w:uiPriority="39" w:name="toc 2"/>
-    <w:lsdException w:uiPriority="39" w:name="toc 3"/>
-    <w:lsdException w:uiPriority="39" w:name="toc 4"/>
-    <w:lsdException w:uiPriority="39" w:name="toc 5"/>
-    <w:lsdException w:uiPriority="39" w:name="toc 6"/>
-    <w:lsdException w:uiPriority="39" w:name="toc 7"/>
-    <w:lsdException w:uiPriority="39" w:name="toc 8"/>
-    <w:lsdException w:uiPriority="39" w:name="toc 9"/>
-    <w:lsdException w:qFormat="1" w:uiPriority="35" w:name="caption"/>
-    <w:lsdException w:qFormat="1" w:semiHidden="0" w:uiPriority="10" w:unhideWhenUsed="0" w:name="Title"/>
-    <w:lsdException w:uiPriority="1" w:name="Default Paragraph Font"/>
-    <w:lsdException w:qFormat="1" w:semiHidden="0" w:uiPriority="11" w:unhideWhenUsed="0" w:name="Subtitle"/>
-    <w:lsdException w:qFormat="1" w:semiHidden="0" w:uiPriority="22" w:unhideWhenUsed="0" w:name="Strong"/>
-    <w:lsdException w:qFormat="1" w:semiHidden="0" w:uiPriority="20" w:unhideWhenUsed="0" w:name="Emphasis"/>
-    <w:lsdException w:semiHidden="0" w:uiPriority="59" w:unhideWhenUsed="0" w:name="Table Grid"/>
-    <w:lsdException w:unhideWhenUsed="0" w:name="Placeholder Text"/>
-    <w:lsdException w:qFormat="1" w:semiHidden="0" w:uiPriority="1" w:unhideWhenUsed="0" w:name="No Spacing"/>
-    <w:lsdException w:semiHidden="0" w:uiPriority="60" w:unhideWhenUsed="0" w:name="Light Shading"/>
-    <w:lsdException w:semiHidden="0" w:uiPriority="61" w:unhideWhenUsed="0" w:name="Light List"/>
-    <w:lsdException w:semiHidden="0" w:uiPriority="62" w:unhideWhenUsed="0" w:name="Light Grid"/>
-    <w:lsdException w:semiHidden="0" w:uiPriority="63" w:unhideWhenUsed="0" w:name="Medium Shading 1"/>
-    <w:lsdException w:semiHidden="0" w:uiPriority="64" w:unhideWhenUsed="0" w:name="Medium Shading 2"/>
-    <w:lsdException w:semiHidden="0" w:uiPriority="65" w:unhideWhenUsed="0" w:name="Medium List 1"/>
-    <w:lsdException w:semiHidden="0" w:uiPriority="66" w:unhideWhenUsed="0" w:name="Medium List 2"/>
-    <w:lsdException w:semiHidden="0" w:uiPriority="67" w:unhideWhenUsed="0" w:name="Medium Grid 1"/>
-    <w:lsdException w:semiHidden="0" w:uiPriority="68" w:unhideWhenUsed="0" w:name="Medium Grid 2"/>
-    <w:lsdException w:semiHidden="0" w:uiPriority="69" w:unhideWhenUsed="0" w:name="Medium Grid 3"/>
-    <w:lsdException w:semiHidden="0" w:uiPriority="70" w:unhideWhenUsed="0" w:name="Dark List"/>
-    <w:lsdException w:semiHidden="0" w:uiPriority="71" w:unhideWhenUsed="0" w:name="Colorful Shading"/>
-    <w:lsdException w:semiHidden="0" w:uiPriority="72" w:unhideWhenUsed="0" w:name="Colorful List"/>
-    <w:lsdException w:semiHidden="0" w:uiPriority="73" w:unhideWhenUsed="0" w:name="Colorful Grid"/>
-    <w:lsdException w:semiHidden="0" w:uiPriority="60" w:unhideWhenUsed="0" w:name="Light Shading Accent 1"/>
-    <w:lsdException w:semiHidden="0" w:uiPriority="61" w:unhideWhenUsed="0" w:name="Light List Accent 1"/>
-    <w:lsdException w:semiHidden="0" w:uiPriority="62" w:unhideWhenUsed="0" w:name="Light Grid Accent 1"/>
-    <w:lsdException w:semiHidden="0" w:uiPriority="63" w:unhideWhenUsed="0" w:name="Medium Shading 1 Accent 1"/>
-    <w:lsdException w:semiHidden="0" w:uiPriority="64" w:unhideWhenUsed="0" w:name="Medium Shading 2 Accent 1"/>
-    <w:lsdException w:semiHidden="0" w:uiPriority="65" w:unhideWhenUsed="0" w:name="Medium List 1 Accent 1"/>
-    <w:lsdException w:unhideWhenUsed="0" w:name="Revision"/>
-    <w:lsdException w:qFormat="1" w:semiHidden="0" w:uiPriority="34" w:unhideWhenUsed="0" w:name="List Paragraph"/>
-    <w:lsdException w:qFormat="1" w:semiHidden="0" w:uiPriority="29" w:unhideWhenUsed="0" w:name="Quote"/>
-    <w:lsdException w:qFormat="1" w:semiHidden="0" w:uiPriority="30" w:unhideWhenUsed="0" w:name="Intense Quote"/>
-    <w:lsdException w:semiHidden="0" w:uiPriority="66" w:unhideWhenUsed="0" w:name="Medium List 2 Accent 1"/>
-    <w:lsdException w:semiHidden="0" w:uiPriority="67" w:unhideWhenUsed="0" w:name="Medium Grid 1 Accent 1"/>
-    <w:lsdException w:semiHidden="0" w:uiPriority="68" w:unhideWhenUsed="0" w:name="Medium Grid 2 Accent 1"/>
-    <w:lsdException w:semiHidden="0" w:uiPriority="69" w:unhideWhenUsed="0" w:name="Medium Grid 3 Accent 1"/>
-    <w:lsdException w:semiHidden="0" w:uiPriority="70" w:unhideWhenUsed="0" w:name="Dark List Accent 1"/>
-    <w:lsdException w:semiHidden="0" w:uiPriority="71" w:unhideWhenUsed="0" w:name="Colorful Shading Accent 1"/>
-    <w:lsdException w:semiHidden="0" w:uiPriority="72" w:unhideWhenUsed="0" w:name="Colorful List Accent 1"/>
-    <w:lsdException w:semiHidden="0" w:uiPriority="73" w:unhideWhenUsed="0" w:name="Colorful Grid Accent 1"/>
-    <w:lsdException w:semiHidden="0" w:uiPriority="60" w:unhideWhenUsed="0" w:name="Light Shading Accent 2"/>
-    <w:lsdException w:semiHidden="0" w:uiPriority="61" w:unhideWhenUsed="0" w:name="Light List Accent 2"/>
-    <w:lsdException w:semiHidden="0" w:uiPriority="62" w:unhideWhenUsed="0" w:name="Light Grid Accent 2"/>
-    <w:lsdException w:semiHidden="0" w:uiPriority="63" w:unhideWhenUsed="0" w:name="Medium Shading 1 Accent 2"/>
-    <w:lsdException w:semiHidden="0" w:uiPriority="64" w:unhideWhenUsed="0" w:name="Medium Shading 2 Accent 2"/>
-    <w:lsdException w:semiHidden="0" w:uiPriority="65" w:unhideWhenUsed="0" w:name="Medium List 1 Accent 2"/>
-    <w:lsdException w:semiHidden="0" w:uiPriority="66" w:unhideWhenUsed="0" w:name="Medium List 2 Accent 2"/>
-    <w:lsdException w:semiHidden="0" w:uiPriority="67" w:unhideWhenUsed="0" w:name="Medium Grid 1 Accent 2"/>
-    <w:lsdException w:semiHidden="0" w:uiPriority="68" w:unhideWhenUsed="0" w:name="Medium Grid 2 Accent 2"/>
-    <w:lsdException w:semiHidden="0" w:uiPriority="69" w:unhideWhenUsed="0" w:name="Medium Grid 3 Accent 2"/>
-    <w:lsdException w:semiHidden="0" w:uiPriority="70" w:unhideWhenUsed="0" w:name="Dark List Accent 2"/>
-    <w:lsdException w:semiHidden="0" w:uiPriority="71" w:unhideWhenUsed="0" w:name="Colorful Shading Accent 2"/>
-    <w:lsdException w:semiHidden="0" w:uiPriority="72" w:unhideWhenUsed="0" w:name="Colorful List Accent 2"/>
-    <w:lsdException w:semiHidden="0" w:uiPriority="73" w:unhideWhenUsed="0" w:name="Colorful Grid Accent 2"/>
-    <w:lsdException w:semiHidden="0" w:uiPriority="60" w:unhideWhenUsed="0" w:name="Light Shading Accent 3"/>
-    <w:lsdException w:semiHidden="0" w:uiPriority="61" w:unhideWhenUsed="0" w:name="Light List Accent 3"/>
-    <w:lsdException w:semiHidden="0" w:uiPriority="62" w:unhideWhenUsed="0" w:name="Light Grid Accent 3"/>
-    <w:lsdException w:semiHidden="0" w:uiPriority="63" w:unhideWhenUsed="0" w:name="Medium Shading 1 Accent 3"/>
-    <w:lsdException w:semiHidden="0" w:uiPriority="64" w:unhideWhenUsed="0" w:name="Medium Shading 2 Accent 3"/>
-    <w:lsdException w:semiHidden="0" w:uiPriority="65" w:unhideWhenUsed="0" w:name="Medium List 1 Accent 3"/>
-    <w:lsdException w:semiHidden="0" w:uiPriority="66" w:unhideWhenUsed="0" w:name="Medium List 2 Accent 3"/>
-    <w:lsdException w:semiHidden="0" w:uiPriority="67" w:unhideWhenUsed="0" w:name="Medium Grid 1 Accent 3"/>
-    <w:lsdException w:semiHidden="0" w:uiPriority="68" w:unhideWhenUsed="0" w:name="Medium Grid 2 Accent 3"/>
-    <w:lsdException w:semiHidden="0" w:uiPriority="69" w:unhideWhenUsed="0" w:name="Medium Grid 3 Accent 3"/>
-    <w:lsdException w:semiHidden="0" w:uiPriority="70" w:unhideWhenUsed="0" w:name="Dark List Accent 3"/>
-    <w:lsdException w:semiHidden="0" w:uiPriority="71" w:unhideWhenUsed="0" w:name="Colorful Shading Accent 3"/>
-    <w:lsdException w:semiHidden="0" w:uiPriority="72" w:unhideWhenUsed="0" w:name="Colorful List Accent 3"/>
-    <w:lsdException w:semiHidden="0" w:uiPriority="73" w:unhideWhenUsed="0" w:name="Colorful Grid Accent 3"/>
-    <w:lsdException w:semiHidden="0" w:uiPriority="60" w:unhideWhenUsed="0" w:name="Light Shading Accent 4"/>
-    <w:lsdException w:semiHidden="0" w:uiPriority="61" w:unhideWhenUsed="0" w:name="Light List Accent 4"/>
-    <w:lsdException w:semiHidden="0" w:uiPriority="62" w:unhideWhenUsed="0" w:name="Light Grid Accent 4"/>
-    <w:lsdException w:semiHidden="0" w:uiPriority="63" w:unhideWhenUsed="0" w:name="Medium Shading 1 Accent 4"/>
-    <w:lsdException w:semiHidden="0" w:uiPriority="64" w:unhideWhenUsed="0" w:name="Medium Shading 2 Accent 4"/>
-    <w:lsdException w:semiHidden="0" w:uiPriority="65" w:unhideWhenUsed="0" w:name="Medium List 1 Accent 4"/>
-    <w:lsdException w:semiHidden="0" w:uiPriority="66" w:unhideWhenUsed="0" w:name="Medium List 2 Accent 4"/>
-    <w:lsdException w:semiHidden="0" w:uiPriority="67" w:unhideWhenUsed="0" w:name="Medium Grid 1 Accent 4"/>
-    <w:lsdException w:semiHidden="0" w:uiPriority="68" w:unhideWhenUsed="0" w:name="Medium Grid 2 Accent 4"/>
-    <w:lsdException w:semiHidden="0" w:uiPriority="69" w:unhideWhenUsed="0" w:name="Medium Grid 3 Accent 4"/>
-    <w:lsdException w:semiHidden="0" w:uiPriority="70" w:unhideWhenUsed="0" w:name="Dark List Accent 4"/>
-    <w:lsdException w:semiHidden="0" w:uiPriority="71" w:unhideWhenUsed="0" w:name="Colorful Shading Accent 4"/>
-    <w:lsdException w:semiHidden="0" w:uiPriority="72" w:unhideWhenUsed="0" w:name="Colorful List Accent 4"/>
-    <w:lsdException w:semiHidden="0" w:uiPriority="73" w:unhideWhenUsed="0" w:name="Colorful Grid Accent 4"/>
-    <w:lsdException w:semiHidden="0" w:uiPriority="60" w:unhideWhenUsed="0" w:name="Light Shading Accent 5"/>
-    <w:lsdException w:semiHidden="0" w:uiPriority="61" w:unhideWhenUsed="0" w:name="Light List Accent 5"/>
-    <w:lsdException w:semiHidden="0" w:uiPriority="62" w:unhideWhenUsed="0" w:name="Light Grid Accent 5"/>
-    <w:lsdException w:semiHidden="0" w:uiPriority="63" w:unhideWhenUsed="0" w:name="Medium Shading 1 Accent 5"/>
-    <w:lsdException w:semiHidden="0" w:uiPriority="64" w:unhideWhenUsed="0" w:name="Medium Shading 2 Accent 5"/>
-    <w:lsdException w:semiHidden="0" w:uiPriority="65" w:unhideWhenUsed="0" w:name="Medium List 1 Accent 5"/>
-    <w:lsdException w:semiHidden="0" w:uiPriority="66" w:unhideWhenUsed="0" w:name="Medium List 2 Accent 5"/>
-    <w:lsdException w:semiHidden="0" w:uiPriority="67" w:unhideWhenUsed="0" w:name="Medium Grid 1 Accent 5"/>
-    <w:lsdException w:semiHidden="0" w:uiPriority="68" w:unhideWhenUsed="0" w:name="Medium Grid 2 Accent 5"/>
-    <w:lsdException w:semiHidden="0" w:uiPriority="69" w:unhideWhenUsed="0" w:name="Medium Grid 3 Accent 5"/>
-    <w:lsdException w:semiHidden="0" w:uiPriority="70" w:unhideWhenUsed="0" w:name="Dark List Accent 5"/>
-    <w:lsdException w:semiHidden="0" w:uiPriority="71" w:unhideWhenUsed="0" w:name="Colorful Shading Accent 5"/>
-    <w:lsdException w:semiHidden="0" w:uiPriority="72" w:unhideWhenUsed="0" w:name="Colorful List Accent 5"/>
-    <w:lsdException w:semiHidden="0" w:uiPriority="73" w:unhideWhenUsed="0" w:name="Colorful Grid Accent 5"/>
-    <w:lsdException w:semiHidden="0" w:uiPriority="60" w:unhideWhenUsed="0" w:name="Light Shading Accent 6"/>
-    <w:lsdException w:semiHidden="0" w:uiPriority="61" w:unhideWhenUsed="0" w:name="Light List Accent 6"/>
-    <w:lsdException w:semiHidden="0" w:uiPriority="62" w:unhideWhenUsed="0" w:name="Light Grid Accent 6"/>
-    <w:lsdException w:semiHidden="0" w:uiPriority="63" w:unhideWhenUsed="0" w:name="Medium Shading 1 Accent 6"/>
-    <w:lsdException w:semiHidden="0" w:uiPriority="64" w:unhideWhenUsed="0" w:name="Medium Shading 2 Accent 6"/>
-    <w:lsdException w:semiHidden="0" w:uiPriority="65" w:unhideWhenUsed="0" w:name="Medium List 1 Accent 6"/>
-    <w:lsdException w:semiHidden="0" w:uiPriority="66" w:unhideWhenUsed="0" w:name="Medium List 2 Accent 6"/>
-    <w:lsdException w:semiHidden="0" w:uiPriority="67" w:unhideWhenUsed="0" w:name="Medium Grid 1 Accent 6"/>
-    <w:lsdException w:semiHidden="0" w:uiPriority="68" w:unhideWhenUsed="0" w:name="Medium Grid 2 Accent 6"/>
-    <w:lsdException w:semiHidden="0" w:uiPriority="69" w:unhideWhenUsed="0" w:name="Medium Grid 3 Accent 6"/>
-    <w:lsdException w:semiHidden="0" w:uiPriority="70" w:unhideWhenUsed="0" w:name="Dark List Accent 6"/>
-    <w:lsdException w:semiHidden="0" w:uiPriority="71" w:unhideWhenUsed="0" w:name="Colorful Shading Accent 6"/>
-    <w:lsdException w:semiHidden="0" w:uiPriority="72" w:unhideWhenUsed="0" w:name="Colorful List Accent 6"/>
-    <w:lsdException w:semiHidden="0" w:uiPriority="73" w:unhideWhenUsed="0" w:name="Colorful Grid Accent 6"/>
-    <w:lsdException w:qFormat="1" w:semiHidden="0" w:uiPriority="19" w:unhideWhenUsed="0" w:name="Subtle Emphasis"/>
-    <w:lsdException w:qFormat="1" w:semiHidden="0" w:uiPriority="21" w:unhideWhenUsed="0" w:name="Intense Emphasis"/>
-    <w:lsdException w:qFormat="1" w:semiHidden="0" w:uiPriority="31" w:unhideWhenUsed="0" w:name="Subtle Reference"/>
-    <w:lsdException w:qFormat="1" w:semiHidden="0" w:uiPriority="32" w:unhideWhenUsed="0" w:name="Intense Reference"/>
-    <w:lsdException w:qFormat="1" w:semiHidden="0" w:uiPriority="33" w:unhideWhenUsed="0" w:name="Book Title"/>
-    <w:lsdException w:uiPriority="37" w:name="Bibliography"/>
-    <w:lsdException w:qFormat="1" w:uiPriority="39" w:name="TOC Heading"/>
+  <w:latentStyles w:defLockedState="0" w:defUIPriority="99" w:defSemiHidden="1" w:defUnhideWhenUsed="1" w:defQFormat="0" w:count="267">
+    <w:lsdException w:name="Normal" w:semiHidden="0" w:uiPriority="0" w:unhideWhenUsed="0" w:qFormat="1"/>
+    <w:lsdException w:name="heading 1" w:semiHidden="0" w:uiPriority="9" w:unhideWhenUsed="0" w:qFormat="1"/>
+    <w:lsdException w:name="heading 2" w:uiPriority="9" w:qFormat="1"/>
+    <w:lsdException w:name="heading 3" w:uiPriority="9" w:qFormat="1"/>
+    <w:lsdException w:name="heading 4" w:uiPriority="9" w:qFormat="1"/>
+    <w:lsdException w:name="heading 5" w:uiPriority="9" w:qFormat="1"/>
+    <w:lsdException w:name="heading 6" w:uiPriority="9" w:qFormat="1"/>
+    <w:lsdException w:name="heading 7" w:uiPriority="9" w:qFormat="1"/>
+    <w:lsdException w:name="heading 8" w:uiPriority="9" w:qFormat="1"/>
+    <w:lsdException w:name="heading 9" w:uiPriority="9" w:qFormat="1"/>
+    <w:lsdException w:name="toc 1" w:uiPriority="39"/>
+    <w:lsdException w:name="toc 2" w:uiPriority="39"/>
+    <w:lsdException w:name="toc 3" w:uiPriority="39"/>
+    <w:lsdException w:name="toc 4" w:uiPriority="39"/>
+    <w:lsdException w:name="toc 5" w:uiPriority="39"/>
+    <w:lsdException w:name="toc 6" w:uiPriority="39"/>
+    <w:lsdException w:name="toc 7" w:uiPriority="39"/>
+    <w:lsdException w:name="toc 8" w:uiPriority="39"/>
+    <w:lsdException w:name="toc 9" w:uiPriority="39"/>
+    <w:lsdException w:name="caption" w:uiPriority="35" w:qFormat="1"/>
+    <w:lsdException w:name="Title" w:semiHidden="0" w:uiPriority="10" w:unhideWhenUsed="0" w:qFormat="1"/>
+    <w:lsdException w:name="Default Paragraph Font" w:uiPriority="1"/>
+    <w:lsdException w:name="Subtitle" w:semiHidden="0" w:uiPriority="11" w:unhideWhenUsed="0" w:qFormat="1"/>
+    <w:lsdException w:name="Strong" w:semiHidden="0" w:uiPriority="22" w:unhideWhenUsed="0" w:qFormat="1"/>
+    <w:lsdException w:name="Emphasis" w:semiHidden="0" w:uiPriority="20" w:unhideWhenUsed="0" w:qFormat="1"/>
+    <w:lsdException w:name="Table Grid" w:semiHidden="0" w:uiPriority="59" w:unhideWhenUsed="0"/>
+    <w:lsdException w:name="Placeholder Text" w:unhideWhenUsed="0"/>
+    <w:lsdException w:name="No Spacing" w:semiHidden="0" w:uiPriority="1" w:unhideWhenUsed="0" w:qFormat="1"/>
+    <w:lsdException w:name="Light Shading" w:semiHidden="0" w:uiPriority="60" w:unhideWhenUsed="0"/>
+    <w:lsdException w:name="Light List" w:semiHidden="0" w:uiPriority="61" w:unhideWhenUsed="0"/>
+    <w:lsdException w:name="Light Grid" w:semiHidden="0" w:uiPriority="62" w:unhideWhenUsed="0"/>
+    <w:lsdException w:name="Medium Shading 1" w:semiHidden="0" w:uiPriority="63" w:unhideWhenUsed="0"/>
+    <w:lsdException w:name="Medium Shading 2" w:semiHidden="0" w:uiPriority="64" w:unhideWhenUsed="0"/>
+    <w:lsdException w:name="Medium List 1" w:semiHidden="0" w:uiPriority="65" w:unhideWhenUsed="0"/>
+    <w:lsdException w:name="Medium List 2" w:semiHidden="0" w:uiPriority="66" w:unhideWhenUsed="0"/>
+    <w:lsdException w:name="Medium Grid 1" w:semiHidden="0" w:uiPriority="67" w:unhideWhenUsed="0"/>
+    <w:lsdException w:name="Medium Grid 2" w:semiHidden="0" w:uiPriority="68" w:unhideWhenUsed="0"/>
+    <w:lsdException w:name="Medium Grid 3" w:semiHidden="0" w:uiPriority="69" w:unhideWhenUsed="0"/>
+    <w:lsdException w:name="Dark List" w:semiHidden="0" w:uiPriority="70" w:unhideWhenUsed="0"/>
+    <w:lsdException w:name="Colorful Shading" w:semiHidden="0" w:uiPriority="71" w:unhideWhenUsed="0"/>
+    <w:lsdException w:name="Colorful List" w:semiHidden="0" w:uiPriority="72" w:unhideWhenUsed="0"/>
+    <w:lsdException w:name="Colorful Grid" w:semiHidden="0" w:uiPriority="73" w:unhideWhenUsed="0"/>
+    <w:lsdException w:name="Light Shading Accent 1" w:semiHidden="0" w:uiPriority="60" w:unhideWhenUsed="0"/>
+    <w:lsdException w:name="Light List Accent 1" w:semiHidden="0" w:uiPriority="61" w:unhideWhenUsed="0"/>
+    <w:lsdException w:name="Light Grid Accent 1" w:semiHidden="0" w:uiPriority="62" w:unhideWhenUsed="0"/>
+    <w:lsdException w:name="Medium Shading 1 Accent 1" w:semiHidden="0" w:uiPriority="63" w:unhideWhenUsed="0"/>
+    <w:lsdException w:name="Medium Shading 2 Accent 1" w:semiHidden="0" w:uiPriority="64" w:unhideWhenUsed="0"/>
+    <w:lsdException w:name="Medium List 1 Accent 1" w:semiHidden="0" w:uiPriority="65" w:unhideWhenUsed="0"/>
+    <w:lsdException w:name="Revision" w:unhideWhenUsed="0"/>
+    <w:lsdException w:name="List Paragraph" w:semiHidden="0" w:uiPriority="34" w:unhideWhenUsed="0" w:qFormat="1"/>
+    <w:lsdException w:name="Quote" w:semiHidden="0" w:uiPriority="29" w:unhideWhenUsed="0" w:qFormat="1"/>
+    <w:lsdException w:name="Intense Quote" w:semiHidden="0" w:uiPriority="30" w:unhideWhenUsed="0" w:qFormat="1"/>
+    <w:lsdException w:name="Medium List 2 Accent 1" w:semiHidden="0" w:uiPriority="66" w:unhideWhenUsed="0"/>
+    <w:lsdException w:name="Medium Grid 1 Accent 1" w:semiHidden="0" w:uiPriority="67" w:unhideWhenUsed="0"/>
+    <w:lsdException w:name="Medium Grid 2 Accent 1" w:semiHidden="0" w:uiPriority="68" w:unhideWhenUsed="0"/>
+    <w:lsdException w:name="Medium Grid 3 Accent 1" w:semiHidden="0" w:uiPriority="69" w:unhideWhenUsed="0"/>
+    <w:lsdException w:name="Dark List Accent 1" w:semiHidden="0" w:uiPriority="70" w:unhideWhenUsed="0"/>
+    <w:lsdException w:name="Colorful Shading Accent 1" w:semiHidden="0" w:uiPriority="71" w:unhideWhenUsed="0"/>
+    <w:lsdException w:name="Colorful List Accent 1" w:semiHidden="0" w:uiPriority="72" w:unhideWhenUsed="0"/>
+    <w:lsdException w:name="Colorful Grid Accent 1" w:semiHidden="0" w:uiPriority="73" w:unhideWhenUsed="0"/>
+    <w:lsdException w:name="Light Shading Accent 2" w:semiHidden="0" w:uiPriority="60" w:unhideWhenUsed="0"/>
+    <w:lsdException w:name="Light List Accent 2" w:semiHidden="0" w:uiPriority="61" w:unhideWhenUsed="0"/>
+    <w:lsdException w:name="Light Grid Accent 2" w:semiHidden="0" w:uiPriority="62" w:unhideWhenUsed="0"/>
+    <w:lsdException w:name="Medium Shading 1 Accent 2" w:semiHidden="0" w:uiPriority="63" w:unhideWhenUsed="0"/>
+    <w:lsdException w:name="Medium Shading 2 Accent 2" w:semiHidden="0" w:uiPriority="64" w:unhideWhenUsed="0"/>
+    <w:lsdException w:name="Medium List 1 Accent 2" w:semiHidden="0" w:uiPriority="65" w:unhideWhenUsed="0"/>
+    <w:lsdException w:name="Medium List 2 Accent 2" w:semiHidden="0" w:uiPriority="66" w:unhideWhenUsed="0"/>
+    <w:lsdException w:name="Medium Grid 1 Accent 2" w:semiHidden="0" w:uiPriority="67" w:unhideWhenUsed="0"/>
+    <w:lsdException w:name="Medium Grid 2 Accent 2" w:semiHidden="0" w:uiPriority="68" w:unhideWhenUsed="0"/>
+    <w:lsdException w:name="Medium Grid 3 Accent 2" w:semiHidden="0" w:uiPriority="69" w:unhideWhenUsed="0"/>
+    <w:lsdException w:name="Dark List Accent 2" w:semiHidden="0" w:uiPriority="70" w:unhideWhenUsed="0"/>
+    <w:lsdException w:name="Colorful Shading Accent 2" w:semiHidden="0" w:uiPriority="71" w:unhideWhenUsed="0"/>
+    <w:lsdException w:name="Colorful List Accent 2" w:semiHidden="0" w:uiPriority="72" w:unhideWhenUsed="0"/>
+    <w:lsdException w:name="Colorful Grid Accent 2" w:semiHidden="0" w:uiPriority="73" w:unhideWhenUsed="0"/>
+    <w:lsdException w:name="Light Shading Accent 3" w:semiHidden="0" w:uiPriority="60" w:unhideWhenUsed="0"/>
+    <w:lsdException w:name="Light List Accent 3" w:semiHidden="0" w:uiPriority="61" w:unhideWhenUsed="0"/>
+    <w:lsdException w:name="Light Grid Accent 3" w:semiHidden="0" w:uiPriority="62" w:unhideWhenUsed="0"/>
+    <w:lsdException w:name="Medium Shading 1 Accent 3" w:semiHidden="0" w:uiPriority="63" w:unhideWhenUsed="0"/>
+    <w:lsdException w:name="Medium Shading 2 Accent 3" w:semiHidden="0" w:uiPriority="64" w:unhideWhenUsed="0"/>
+    <w:lsdException w:name="Medium List 1 Accent 3" w:semiHidden="0" w:uiPriority="65" w:unhideWhenUsed="0"/>
+    <w:lsdException w:name="Medium List 2 Accent 3" w:semiHidden="0" w:uiPriority="66" w:unhideWhenUsed="0"/>
+    <w:lsdException w:name="Medium Grid 1 Accent 3" w:semiHidden="0" w:uiPriority="67" w:unhideWhenUsed="0"/>
+    <w:lsdException w:name="Medium Grid 2 Accent 3" w:semiHidden="0" w:uiPriority="68" w:unhideWhenUsed="0"/>
+    <w:lsdException w:name="Medium Grid 3 Accent 3" w:semiHidden="0" w:uiPriority="69" w:unhideWhenUsed="0"/>
+    <w:lsdException w:name="Dark List Accent 3" w:semiHidden="0" w:uiPriority="70" w:unhideWhenUsed="0"/>
+    <w:lsdException w:name="Colorful Shading Accent 3" w:semiHidden="0" w:uiPriority="71" w:unhideWhenUsed="0"/>
+    <w:lsdException w:name="Colorful List Accent 3" w:semiHidden="0" w:uiPriority="72" w:unhideWhenUsed="0"/>
+    <w:lsdException w:name="Colorful Grid Accent 3" w:semiHidden="0" w:uiPriority="73" w:unhideWhenUsed="0"/>
+    <w:lsdException w:name="Light Shading Accent 4" w:semiHidden="0" w:uiPriority="60" w:unhideWhenUsed="0"/>
+    <w:lsdException w:name="Light List Accent 4" w:semiHidden="0" w:uiPriority="61" w:unhideWhenUsed="0"/>
+    <w:lsdException w:name="Light Grid Accent 4" w:semiHidden="0" w:uiPriority="62" w:unhideWhenUsed="0"/>
+    <w:lsdException w:name="Medium Shading 1 Accent 4" w:semiHidden="0" w:uiPriority="63" w:unhideWhenUsed="0"/>
+    <w:lsdException w:name="Medium Shading 2 Accent 4" w:semiHidden="0" w:uiPriority="64" w:unhideWhenUsed="0"/>
+    <w:lsdException w:name="Medium List 1 Accent 4" w:semiHidden="0" w:uiPriority="65" w:unhideWhenUsed="0"/>
+    <w:lsdException w:name="Medium List 2 Accent 4" w:semiHidden="0" w:uiPriority="66" w:unhideWhenUsed="0"/>
+    <w:lsdException w:name="Medium Grid 1 Accent 4" w:semiHidden="0" w:uiPriority="67" w:unhideWhenUsed="0"/>
+    <w:lsdException w:name="Medium Grid 2 Accent 4" w:semiHidden="0" w:uiPriority="68" w:unhideWhenUsed="0"/>
+    <w:lsdException w:name="Medium Grid 3 Accent 4" w:semiHidden="0" w:uiPriority="69" w:unhideWhenUsed="0"/>
+    <w:lsdException w:name="Dark List Accent 4" w:semiHidden="0" w:uiPriority="70" w:unhideWhenUsed="0"/>
+    <w:lsdException w:name="Colorful Shading Accent 4" w:semiHidden="0" w:uiPriority="71" w:unhideWhenUsed="0"/>
+    <w:lsdException w:name="Colorful List Accent 4" w:semiHidden="0" w:uiPriority="72" w:unhideWhenUsed="0"/>
+    <w:lsdException w:name="Colorful Grid Accent 4" w:semiHidden="0" w:uiPriority="73" w:unhideWhenUsed="0"/>
+    <w:lsdException w:name="Light Shading Accent 5" w:semiHidden="0" w:uiPriority="60" w:unhideWhenUsed="0"/>
+    <w:lsdException w:name="Light List Accent 5" w:semiHidden="0" w:uiPriority="61" w:unhideWhenUsed="0"/>
+    <w:lsdException w:name="Light Grid Accent 5" w:semiHidden="0" w:uiPriority="62" w:unhideWhenUsed="0"/>
+    <w:lsdException w:name="Medium Shading 1 Accent 5" w:semiHidden="0" w:uiPriority="63" w:unhideWhenUsed="0"/>
+    <w:lsdException w:name="Medium Shading 2 Accent 5" w:semiHidden="0" w:uiPriority="64" w:unhideWhenUsed="0"/>
+    <w:lsdException w:name="Medium List 1 Accent 5" w:semiHidden="0" w:uiPriority="65" w:unhideWhenUsed="0"/>
+    <w:lsdException w:name="Medium List 2 Accent 5" w:semiHidden="0" w:uiPriority="66" w:unhideWhenUsed="0"/>
+    <w:lsdException w:name="Medium Grid 1 Accent 5" w:semiHidden="0" w:uiPriority="67" w:unhideWhenUsed="0"/>
+    <w:lsdException w:name="Medium Grid 2 Accent 5" w:semiHidden="0" w:uiPriority="68" w:unhideWhenUsed="0"/>
+    <w:lsdException w:name="Medium Grid 3 Accent 5" w:semiHidden="0" w:uiPriority="69" w:unhideWhenUsed="0"/>
+    <w:lsdException w:name="Dark List Accent 5" w:semiHidden="0" w:uiPriority="70" w:unhideWhenUsed="0"/>
+    <w:lsdException w:name="Colorful Shading Accent 5" w:semiHidden="0" w:uiPriority="71" w:unhideWhenUsed="0"/>
+    <w:lsdException w:name="Colorful List Accent 5" w:semiHidden="0" w:uiPriority="72" w:unhideWhenUsed="0"/>
+    <w:lsdException w:name="Colorful Grid Accent 5" w:semiHidden="0" w:uiPriority="73" w:unhideWhenUsed="0"/>
+    <w:lsdException w:name="Light Shading Accent 6" w:semiHidden="0" w:uiPriority="60" w:unhideWhenUsed="0"/>
+    <w:lsdException w:name="Light List Accent 6" w:semiHidden="0" w:uiPriority="61" w:unhideWhenUsed="0"/>
+    <w:lsdException w:name="Light Grid Accent 6" w:semiHidden="0" w:uiPriority="62" w:unhideWhenUsed="0"/>
+    <w:lsdException w:name="Medium Shading 1 Accent 6" w:semiHidden="0" w:uiPriority="63" w:unhideWhenUsed="0"/>
+    <w:lsdException w:name="Medium Shading 2 Accent 6" w:semiHidden="0" w:uiPriority="64" w:unhideWhenUsed="0"/>
+    <w:lsdException w:name="Medium List 1 Accent 6" w:semiHidden="0" w:uiPriority="65" w:unhideWhenUsed="0"/>
+    <w:lsdException w:name="Medium List 2 Accent 6" w:semiHidden="0" w:uiPriority="66" w:unhideWhenUsed="0"/>
+    <w:lsdException w:name="Medium Grid 1 Accent 6" w:semiHidden="0" w:uiPriority="67" w:unhideWhenUsed="0"/>
+    <w:lsdException w:name="Medium Grid 2 Accent 6" w:semiHidden="0" w:uiPriority="68" w:unhideWhenUsed="0"/>
+    <w:lsdException w:name="Medium Grid 3 Accent 6" w:semiHidden="0" w:uiPriority="69" w:unhideWhenUsed="0"/>
+    <w:lsdException w:name="Dark List Accent 6" w:semiHidden="0" w:uiPriority="70" w:unhideWhenUsed="0"/>
+    <w:lsdException w:name="Colorful Shading Accent 6" w:semiHidden="0" w:uiPriority="71" w:unhideWhenUsed="0"/>
+    <w:lsdException w:name="Colorful List Accent 6" w:semiHidden="0" w:uiPriority="72" w:unhideWhenUsed="0"/>
+    <w:lsdException w:name="Colorful Grid Accent 6" w:semiHidden="0" w:uiPriority="73" w:unhideWhenUsed="0"/>
+    <w:lsdException w:name="Subtle Emphasis" w:semiHidden="0" w:uiPriority="19" w:unhideWhenUsed="0" w:qFormat="1"/>
+    <w:lsdException w:name="Intense Emphasis" w:semiHidden="0" w:uiPriority="21" w:unhideWhenUsed="0" w:qFormat="1"/>
+    <w:lsdException w:name="Subtle Reference" w:semiHidden="0" w:uiPriority="31" w:unhideWhenUsed="0" w:qFormat="1"/>
+    <w:lsdException w:name="Intense Reference" w:semiHidden="0" w:uiPriority="32" w:unhideWhenUsed="0" w:qFormat="1"/>
+    <w:lsdException w:name="Book Title" w:semiHidden="0" w:uiPriority="33" w:unhideWhenUsed="0" w:qFormat="1"/>
+    <w:lsdException w:name="Bibliography" w:uiPriority="37"/>
+    <w:lsdException w:name="TOC Heading" w:uiPriority="39" w:qFormat="1"/>
   </w:latentStyles>
-  <w:style w:type="paragraph" w:styleId="Normal" w:default="1">
+  <w:style w:type="paragraph" w:default="1" w:styleId="Normal">
     <w:name w:val="Normal"/>
     <w:qFormat/>
-    <w:rsid w:val="00823ab9"/>
+    <w:rsid w:val="00823AB9"/>
     <w:pPr>
-      <w:widowControl/>
-      <w:suppressAutoHyphens w:val="true"/>
-      <w:bidi w:val="0"/>
-      <w:jc w:val="left"/>
+      <w:suppressAutoHyphens/>
     </w:pPr>
-    <w:rPr>
-      <w:rFonts w:ascii="Times New Roman" w:hAnsi="Times New Roman" w:eastAsia="Droid Sans Fallback" w:cs="Times New Roman"/>
-      <w:color w:val="auto"/>
-      <w:sz w:val="24"/>
-      <w:szCs w:val="24"/>
-      <w:lang w:val="en-US" w:eastAsia="en-US" w:bidi="ar-SA"/>
-    </w:rPr>
   </w:style>
-  <w:style w:type="character" w:styleId="DefaultParagraphFont" w:default="1">
+  <w:style w:type="character" w:default="1" w:styleId="DefaultParagraphFont">
     <w:name w:val="Default Paragraph Font"/>
     <w:uiPriority w:val="1"/>
     <w:semiHidden/>
     <w:unhideWhenUsed/>
-    <w:rPr/>
   </w:style>
-  <w:style w:type="character" w:styleId="ListLabel1">
+  <w:style w:type="table" w:default="1" w:styleId="TableNormal">
+    <w:name w:val="Normal Table"/>
+    <w:uiPriority w:val="99"/>
+    <w:semiHidden/>
+    <w:unhideWhenUsed/>
+    <w:qFormat/>
+    <w:tblPr>
+      <w:tblInd w:w="0" w:type="dxa"/>
+      <w:tblCellMar>
+        <w:top w:w="0" w:type="dxa"/>
+        <w:left w:w="108" w:type="dxa"/>
+        <w:bottom w:w="0" w:type="dxa"/>
+        <w:right w:w="108" w:type="dxa"/>
+      </w:tblCellMar>
+    </w:tblPr>
+  </w:style>
+  <w:style w:type="numbering" w:default="1" w:styleId="NoList">
+    <w:name w:val="No List"/>
+    <w:uiPriority w:val="99"/>
+    <w:semiHidden/>
+    <w:unhideWhenUsed/>
+  </w:style>
+  <w:style w:type="character" w:customStyle="1" w:styleId="ListLabel1">
     <w:name w:val="ListLabel 1"/>
+    <w:rsid w:val="004E0915"/>
     <w:rPr>
       <w:sz w:val="20"/>
     </w:rPr>
   </w:style>
-  <w:style w:type="character" w:styleId="Bullets">
+  <w:style w:type="character" w:customStyle="1" w:styleId="Bullets">
     <w:name w:val="Bullets"/>
+    <w:rsid w:val="004E0915"/>
     <w:rPr>
-      <w:rFonts w:ascii="OpenSymbol" w:hAnsi="OpenSymbol" w:eastAsia="OpenSymbol" w:cs="OpenSymbol"/>
+      <w:rFonts w:ascii="OpenSymbol" w:eastAsia="OpenSymbol" w:hAnsi="OpenSymbol" w:cs="OpenSymbol"/>
     </w:rPr>
   </w:style>
-  <w:style w:type="paragraph" w:styleId="Heading">
+  <w:style w:type="paragraph" w:customStyle="1" w:styleId="Heading">
     <w:name w:val="Heading"/>
     <w:basedOn w:val="Normal"/>
     <w:next w:val="TextBody"/>
+    <w:rsid w:val="004E0915"/>
     <w:pPr>
       <w:keepNext/>
       <w:spacing w:before="240" w:after="120"/>
     </w:pPr>
     <w:rPr>
-      <w:rFonts w:ascii="Liberation Sans" w:hAnsi="Liberation Sans" w:eastAsia="Droid Sans Fallback" w:cs="FreeSans"/>
+      <w:rFonts w:ascii="Liberation Sans" w:hAnsi="Liberation Sans" w:cs="FreeSans"/>
       <w:sz w:val="28"/>
       <w:szCs w:val="28"/>
     </w:rPr>
   </w:style>
-  <w:style w:type="paragraph" w:styleId="TextBody">
+  <w:style w:type="paragraph" w:customStyle="1" w:styleId="TextBody">
     <w:name w:val="Text Body"/>
     <w:basedOn w:val="Normal"/>
+    <w:rsid w:val="004E0915"/>
     <w:pPr>
-      <w:spacing w:lineRule="auto" w:line="288" w:before="0" w:after="140"/>
+      <w:spacing w:after="140" w:line="288" w:lineRule="auto"/>
     </w:pPr>
-    <w:rPr/>
   </w:style>
   <w:style w:type="paragraph" w:styleId="List">
     <w:name w:val="List"/>
     <w:basedOn w:val="TextBody"/>
-    <w:pPr/>
+    <w:rsid w:val="004E0915"/>
     <w:rPr>
       <w:rFonts w:cs="FreeSans"/>
     </w:rPr>
   </w:style>
   <w:style w:type="paragraph" w:styleId="Caption">
-    <w:name w:val="Caption"/>
+    <w:name w:val="caption"/>
     <w:basedOn w:val="Normal"/>
+    <w:rsid w:val="004E0915"/>
     <w:pPr>
       <w:suppressLineNumbers/>
       <w:spacing w:before="120" w:after="120"/>
@@ -1680,13 +1706,12 @@
       <w:rFonts w:cs="FreeSans"/>
       <w:i/>
       <w:iCs/>
-      <w:sz w:val="24"/>
-      <w:szCs w:val="24"/>
     </w:rPr>
   </w:style>
-  <w:style w:type="paragraph" w:styleId="Index">
+  <w:style w:type="paragraph" w:customStyle="1" w:styleId="Index">
     <w:name w:val="Index"/>
     <w:basedOn w:val="Normal"/>
+    <w:rsid w:val="004E0915"/>
     <w:pPr>
       <w:suppressLineNumbers/>
     </w:pPr>
@@ -1694,42 +1719,20 @@
       <w:rFonts w:cs="FreeSans"/>
     </w:rPr>
   </w:style>
-  <w:style w:type="numbering" w:styleId="NoList" w:default="1">
-    <w:name w:val="No List"/>
-    <w:uiPriority w:val="99"/>
-    <w:semiHidden/>
-    <w:unhideWhenUsed/>
-  </w:style>
-  <w:style w:type="table" w:default="1" w:styleId="TableNormal">
-    <w:name w:val="Normal Table"/>
-    <w:uiPriority w:val="99"/>
-    <w:qFormat/>
-    <w:semiHidden/>
-    <w:unhideWhenUsed/>
-    <w:tblPr>
-      <w:tblInd w:type="dxa" w:w="0"/>
-      <w:tblCellMar>
-        <w:top w:w="0" w:type="dxa"/>
-        <w:left w:w="108" w:type="dxa"/>
-        <w:bottom w:w="0" w:type="dxa"/>
-        <w:right w:w="108" w:type="dxa"/>
-      </w:tblCellMar>
-    </w:tblPr>
-  </w:style>
   <w:style w:type="table" w:styleId="TableGrid">
     <w:name w:val="Table Grid"/>
     <w:basedOn w:val="TableNormal"/>
     <w:uiPriority w:val="59"/>
-    <w:rsid w:val="00a00f27"/>
+    <w:rsid w:val="00A00F27"/>
     <w:tblPr>
-      <w:tblInd w:type="dxa" w:w="0"/>
+      <w:tblInd w:w="0" w:type="dxa"/>
       <w:tblBorders>
-        <w:top w:space="0" w:sz="4" w:color="auto" w:val="single"/>
-        <w:left w:space="0" w:sz="4" w:color="auto" w:val="single"/>
-        <w:bottom w:space="0" w:sz="4" w:color="auto" w:val="single"/>
-        <w:right w:space="0" w:sz="4" w:color="auto" w:val="single"/>
-        <w:insideH w:space="0" w:sz="4" w:color="auto" w:val="single"/>
-        <w:insideV w:space="0" w:sz="4" w:color="auto" w:val="single"/>
+        <w:top w:val="single" w:sz="4" w:space="0" w:color="auto"/>
+        <w:left w:val="single" w:sz="4" w:space="0" w:color="auto"/>
+        <w:bottom w:val="single" w:sz="4" w:space="0" w:color="auto"/>
+        <w:right w:val="single" w:sz="4" w:space="0" w:color="auto"/>
+        <w:insideH w:val="single" w:sz="4" w:space="0" w:color="auto"/>
+        <w:insideV w:val="single" w:sz="4" w:space="0" w:color="auto"/>
       </w:tblBorders>
       <w:tblCellMar>
         <w:top w:w="0" w:type="dxa"/>

</xml_diff>